<commit_message>
Commit inicial registro Victor
</commit_message>
<xml_diff>
--- a/Contrato Medicalthy - G10.docx
+++ b/Contrato Medicalthy - G10.docx
@@ -1,6 +1,6 @@
 
 <file path=word/document.xml><?xml version="1.0" encoding="utf-8"?>
-<w:document xmlns:wpc="http://schemas.microsoft.com/office/word/2010/wordprocessingCanvas" xmlns:cx="http://schemas.microsoft.com/office/drawing/2014/chartex" xmlns:cx1="http://schemas.microsoft.com/office/drawing/2015/9/8/chartex" xmlns:cx2="http://schemas.microsoft.com/office/drawing/2015/10/21/chartex" xmlns:cx3="http://schemas.microsoft.com/office/drawing/2016/5/9/chartex" xmlns:cx4="http://schemas.microsoft.com/office/drawing/2016/5/10/chartex" xmlns:cx5="http://schemas.microsoft.com/office/drawing/2016/5/11/chartex" xmlns:cx6="http://schemas.microsoft.com/office/drawing/2016/5/12/chartex" xmlns:cx7="http://schemas.microsoft.com/office/drawing/2016/5/13/chartex" xmlns:cx8="http://schemas.microsoft.com/office/drawing/2016/5/14/chartex" xmlns:mc="http://schemas.openxmlformats.org/markup-compatibility/2006" xmlns:aink="http://schemas.microsoft.com/office/drawing/2016/ink" xmlns:am3d="http://schemas.microsoft.com/office/drawing/2017/model3d" xmlns:o="urn:schemas-microsoft-com:office:office" xmlns:r="http://schemas.openxmlformats.org/officeDocument/2006/relationships" xmlns:m="http://schemas.openxmlformats.org/officeDocument/2006/math" xmlns:v="urn:schemas-microsoft-com:vml" xmlns:wp14="http://schemas.microsoft.com/office/word/2010/wordprocessingDrawing" xmlns:wp="http://schemas.openxmlformats.org/drawingml/2006/wordprocessingDrawing" xmlns:w10="urn:schemas-microsoft-com:office:word" xmlns:w="http://schemas.openxmlformats.org/wordprocessingml/2006/main" xmlns:w14="http://schemas.microsoft.com/office/word/2010/wordml" xmlns:w15="http://schemas.microsoft.com/office/word/2012/wordml" xmlns:w16cex="http://schemas.microsoft.com/office/word/2018/wordml/cex" xmlns:w16cid="http://schemas.microsoft.com/office/word/2016/wordml/cid" xmlns:w16="http://schemas.microsoft.com/office/word/2018/wordml" xmlns:w16sdtdh="http://schemas.microsoft.com/office/word/2020/wordml/sdtdatahash" xmlns:w16se="http://schemas.microsoft.com/office/word/2015/wordml/symex" xmlns:wpg="http://schemas.microsoft.com/office/word/2010/wordprocessingGroup" xmlns:wpi="http://schemas.microsoft.com/office/word/2010/wordprocessingInk" xmlns:wne="http://schemas.microsoft.com/office/word/2006/wordml" xmlns:wps="http://schemas.microsoft.com/office/word/2010/wordprocessingShape" mc:Ignorable="w14 w15 w16se w16cid w16 w16cex w16sdtdh wp14">
+<w:document xmlns:ve="http://schemas.openxmlformats.org/markup-compatibility/2006" xmlns:o="urn:schemas-microsoft-com:office:office" xmlns:r="http://schemas.openxmlformats.org/officeDocument/2006/relationships" xmlns:m="http://schemas.openxmlformats.org/officeDocument/2006/math" xmlns:v="urn:schemas-microsoft-com:vml" xmlns:wp="http://schemas.openxmlformats.org/drawingml/2006/wordprocessingDrawing" xmlns:w10="urn:schemas-microsoft-com:office:word" xmlns:w="http://schemas.openxmlformats.org/wordprocessingml/2006/main" xmlns:wne="http://schemas.microsoft.com/office/word/2006/wordml">
   <w:body>
     <w:sdt>
       <w:sdtPr>
@@ -10,428 +10,121 @@
           <w:docPartUnique/>
         </w:docPartObj>
       </w:sdtPr>
-      <w:sdtEndPr/>
       <w:sdtContent>
         <w:p>
           <w:r>
             <w:rPr>
               <w:noProof/>
             </w:rPr>
-            <mc:AlternateContent>
-              <mc:Choice Requires="wps">
-                <w:drawing>
-                  <wp:anchor distT="0" distB="0" distL="114300" distR="114300" simplePos="0" relativeHeight="251658240" behindDoc="0" locked="0" layoutInCell="1" allowOverlap="1" wp14:anchorId="2D69B158" wp14:editId="49D85DEF">
-                    <wp:simplePos x="0" y="0"/>
-                    <wp:positionH relativeFrom="page">
-                      <wp:posOffset>219076</wp:posOffset>
-                    </wp:positionH>
-                    <wp:positionV relativeFrom="page">
-                      <wp:posOffset>1209675</wp:posOffset>
-                    </wp:positionV>
-                    <wp:extent cx="7086600" cy="3840480"/>
-                    <wp:effectExtent l="0" t="0" r="0" b="1905"/>
-                    <wp:wrapNone/>
-                    <wp:docPr id="138" name="Cuadro de texto 138"/>
-                    <wp:cNvGraphicFramePr/>
-                    <a:graphic xmlns:a="http://schemas.openxmlformats.org/drawingml/2006/main">
-                      <a:graphicData uri="http://schemas.microsoft.com/office/word/2010/wordprocessingShape">
-                        <wps:wsp>
-                          <wps:cNvSpPr txBox="1"/>
-                          <wps:spPr>
-                            <a:xfrm>
-                              <a:off x="0" y="0"/>
-                              <a:ext cx="7086600" cy="3840480"/>
-                            </a:xfrm>
-                            <a:prstGeom prst="rect">
-                              <a:avLst/>
-                            </a:prstGeom>
-                            <a:solidFill>
-                              <a:schemeClr val="lt1"/>
-                            </a:solidFill>
-                            <a:ln w="6350">
-                              <a:noFill/>
-                            </a:ln>
-                            <a:effectLst/>
-                          </wps:spPr>
-                          <wps:style>
-                            <a:lnRef idx="0">
-                              <a:schemeClr val="accent1"/>
-                            </a:lnRef>
-                            <a:fillRef idx="0">
-                              <a:schemeClr val="accent1"/>
-                            </a:fillRef>
-                            <a:effectRef idx="0">
-                              <a:schemeClr val="accent1"/>
-                            </a:effectRef>
-                            <a:fontRef idx="minor">
-                              <a:schemeClr val="dk1"/>
-                            </a:fontRef>
-                          </wps:style>
-                          <wps:txbx>
-                            <w:txbxContent>
-                              <w:tbl>
-                                <w:tblPr>
-                                  <w:tblW w:w="5000" w:type="pct"/>
-                                  <w:jc w:val="center"/>
-                                  <w:tblBorders>
-                                    <w:insideV w:val="single" w:sz="12" w:space="0" w:color="C0504D" w:themeColor="accent2"/>
-                                  </w:tblBorders>
-                                  <w:tblCellMar>
-                                    <w:top w:w="1296" w:type="dxa"/>
-                                    <w:left w:w="360" w:type="dxa"/>
-                                    <w:bottom w:w="1296" w:type="dxa"/>
-                                    <w:right w:w="360" w:type="dxa"/>
-                                  </w:tblCellMar>
-                                  <w:tblLook w:val="04A0" w:firstRow="1" w:lastRow="0" w:firstColumn="1" w:lastColumn="0" w:noHBand="0" w:noVBand="1"/>
-                                </w:tblPr>
-                                <w:tblGrid>
-                                  <w:gridCol w:w="6104"/>
-                                  <w:gridCol w:w="5781"/>
-                                </w:tblGrid>
-                                <w:tr>
-                                  <w:trPr>
-                                    <w:jc w:val="center"/>
-                                  </w:trPr>
-                                  <w:tc>
-                                    <w:tcPr>
-                                      <w:tcW w:w="2568" w:type="pct"/>
-                                      <w:vAlign w:val="center"/>
-                                    </w:tcPr>
-                                    <w:p>
-                                      <w:pPr>
-                                        <w:jc w:val="right"/>
-                                      </w:pPr>
-                                      <w:r>
-                                        <w:rPr>
-                                          <w:noProof/>
-                                        </w:rPr>
-                                        <w:drawing>
-                                          <wp:inline distT="0" distB="0" distL="0" distR="0" wp14:anchorId="64B7E5D3" wp14:editId="005B411B">
-                                            <wp:extent cx="3143250" cy="3143250"/>
-                                            <wp:effectExtent l="0" t="0" r="0" b="0"/>
-                                            <wp:docPr id="2" name="Imagen 2" descr="Un dibujo de una cara feliz&#10;&#10;Descripción generada automáticamente con confianza media"/>
-                                            <wp:cNvGraphicFramePr>
-                                              <a:graphicFrameLocks xmlns:a="http://schemas.openxmlformats.org/drawingml/2006/main" noChangeAspect="1"/>
-                                            </wp:cNvGraphicFramePr>
-                                            <a:graphic xmlns:a="http://schemas.openxmlformats.org/drawingml/2006/main">
-                                              <a:graphicData uri="http://schemas.openxmlformats.org/drawingml/2006/picture">
-                                                <pic:pic xmlns:pic="http://schemas.openxmlformats.org/drawingml/2006/picture">
-                                                  <pic:nvPicPr>
-                                                    <pic:cNvPr id="2" name="Imagen 2" descr="Un dibujo de una cara feliz&#10;&#10;Descripción generada automáticamente con confianza media"/>
-                                                    <pic:cNvPicPr/>
-                                                  </pic:nvPicPr>
-                                                  <pic:blipFill>
-                                                    <a:blip r:embed="rId8">
-                                                      <a:extLst>
-                                                        <a:ext uri="{28A0092B-C50C-407E-A947-70E740481C1C}">
-                                                          <a14:useLocalDpi xmlns:a14="http://schemas.microsoft.com/office/drawing/2010/main" val="0"/>
-                                                        </a:ext>
-                                                      </a:extLst>
-                                                    </a:blip>
-                                                    <a:stretch>
-                                                      <a:fillRect/>
-                                                    </a:stretch>
-                                                  </pic:blipFill>
-                                                  <pic:spPr>
-                                                    <a:xfrm>
-                                                      <a:off x="0" y="0"/>
-                                                      <a:ext cx="3143250" cy="3143250"/>
-                                                    </a:xfrm>
-                                                    <a:prstGeom prst="rect">
-                                                      <a:avLst/>
-                                                    </a:prstGeom>
-                                                  </pic:spPr>
-                                                </pic:pic>
-                                              </a:graphicData>
-                                            </a:graphic>
-                                          </wp:inline>
-                                        </w:drawing>
-                                      </w:r>
-                                    </w:p>
-                                    <w:sdt>
-                                      <w:sdtPr>
-                                        <w:rPr>
-                                          <w:rFonts w:ascii="Bahnschrift" w:hAnsi="Bahnschrift"/>
-                                          <w:caps/>
-                                          <w:color w:val="191919" w:themeColor="text1" w:themeTint="E6"/>
-                                          <w:sz w:val="72"/>
-                                          <w:szCs w:val="72"/>
-                                        </w:rPr>
-                                        <w:alias w:val="Título"/>
-                                        <w:tag w:val=""/>
-                                        <w:id w:val="-438379639"/>
-                                        <w:dataBinding w:prefixMappings="xmlns:ns0='http://purl.org/dc/elements/1.1/' xmlns:ns1='http://schemas.openxmlformats.org/package/2006/metadata/core-properties' " w:xpath="/ns1:coreProperties[1]/ns0:title[1]" w:storeItemID="{6C3C8BC8-F283-45AE-878A-BAB7291924A1}"/>
-                                        <w:text/>
-                                      </w:sdtPr>
-                                      <w:sdtEndPr/>
-                                      <w:sdtContent>
-                                        <w:p>
-                                          <w:pPr>
-                                            <w:pStyle w:val="Sinespaciado"/>
-                                            <w:spacing w:line="312" w:lineRule="auto"/>
-                                            <w:jc w:val="right"/>
-                                            <w:rPr>
-                                              <w:rFonts w:ascii="Bahnschrift" w:hAnsi="Bahnschrift"/>
-                                              <w:caps/>
-                                              <w:color w:val="191919" w:themeColor="text1" w:themeTint="E6"/>
-                                              <w:sz w:val="72"/>
-                                              <w:szCs w:val="72"/>
-                                            </w:rPr>
-                                          </w:pPr>
-                                          <w:r>
-                                            <w:rPr>
-                                              <w:rFonts w:ascii="Bahnschrift" w:hAnsi="Bahnschrift"/>
-                                              <w:caps/>
-                                              <w:color w:val="191919" w:themeColor="text1" w:themeTint="E6"/>
-                                              <w:sz w:val="72"/>
-                                              <w:szCs w:val="72"/>
-                                            </w:rPr>
-                                            <w:t>propuesta de contrato de la aplicación medicalthy</w:t>
-                                          </w:r>
-                                        </w:p>
-                                      </w:sdtContent>
-                                    </w:sdt>
-                                    <w:sdt>
-                                      <w:sdtPr>
-                                        <w:rPr>
-                                          <w:rFonts w:ascii="Bahnschrift" w:hAnsi="Bahnschrift"/>
-                                          <w:color w:val="000000" w:themeColor="text1"/>
-                                          <w:sz w:val="24"/>
-                                          <w:szCs w:val="24"/>
-                                        </w:rPr>
-                                        <w:alias w:val="Subtítulo"/>
-                                        <w:tag w:val=""/>
-                                        <w:id w:val="1354072561"/>
-                                        <w:dataBinding w:prefixMappings="xmlns:ns0='http://purl.org/dc/elements/1.1/' xmlns:ns1='http://schemas.openxmlformats.org/package/2006/metadata/core-properties' " w:xpath="/ns1:coreProperties[1]/ns0:subject[1]" w:storeItemID="{6C3C8BC8-F283-45AE-878A-BAB7291924A1}"/>
-                                        <w:text/>
-                                      </w:sdtPr>
-                                      <w:sdtEndPr/>
-                                      <w:sdtContent>
-                                        <w:p>
-                                          <w:pPr>
-                                            <w:jc w:val="right"/>
-                                            <w:rPr>
-                                              <w:sz w:val="24"/>
-                                              <w:szCs w:val="24"/>
-                                            </w:rPr>
-                                          </w:pPr>
-                                          <w:r>
-                                            <w:rPr>
-                                              <w:rFonts w:ascii="Bahnschrift" w:hAnsi="Bahnschrift"/>
-                                              <w:color w:val="000000" w:themeColor="text1"/>
-                                              <w:sz w:val="24"/>
-                                              <w:szCs w:val="24"/>
-                                            </w:rPr>
-                                            <w:t xml:space="preserve">24 de </w:t>
-                                          </w:r>
-                                          <w:r>
-                                            <w:rPr>
-                                              <w:rFonts w:ascii="Bahnschrift" w:hAnsi="Bahnschrift"/>
-                                              <w:color w:val="000000" w:themeColor="text1"/>
-                                              <w:sz w:val="24"/>
-                                              <w:szCs w:val="24"/>
-                                            </w:rPr>
-                                            <w:t>marzo</w:t>
-                                          </w:r>
-                                          <w:r>
-                                            <w:rPr>
-                                              <w:rFonts w:ascii="Bahnschrift" w:hAnsi="Bahnschrift"/>
-                                              <w:color w:val="000000" w:themeColor="text1"/>
-                                              <w:sz w:val="24"/>
-                                              <w:szCs w:val="24"/>
-                                            </w:rPr>
-                                            <w:t xml:space="preserve"> de 2022</w:t>
-                                          </w:r>
-                                        </w:p>
-                                      </w:sdtContent>
-                                    </w:sdt>
-                                  </w:tc>
-                                  <w:tc>
-                                    <w:tcPr>
-                                      <w:tcW w:w="2432" w:type="pct"/>
-                                      <w:vAlign w:val="center"/>
-                                    </w:tcPr>
-                                    <w:p>
-                                      <w:pPr>
-                                        <w:pStyle w:val="Sinespaciado"/>
-                                        <w:rPr>
-                                          <w:rFonts w:ascii="Bahnschrift" w:hAnsi="Bahnschrift"/>
-                                          <w:sz w:val="28"/>
-                                          <w:szCs w:val="28"/>
-                                        </w:rPr>
-                                      </w:pPr>
-                                      <w:sdt>
-                                        <w:sdtPr>
-                                          <w:rPr>
-                                            <w:rFonts w:ascii="Bahnschrift" w:eastAsia="Times New Roman" w:hAnsi="Bahnschrift" w:cs="Times New Roman"/>
-                                            <w:sz w:val="28"/>
-                                            <w:szCs w:val="28"/>
-                                          </w:rPr>
-                                          <w:alias w:val="Curso"/>
-                                          <w:tag w:val="Curso"/>
-                                          <w:id w:val="-710501431"/>
-                                          <w:dataBinding w:prefixMappings="xmlns:ns0='http://purl.org/dc/elements/1.1/' xmlns:ns1='http://schemas.openxmlformats.org/package/2006/metadata/core-properties' " w:xpath="/ns1:coreProperties[1]/ns1:category[1]" w:storeItemID="{6C3C8BC8-F283-45AE-878A-BAB7291924A1}"/>
-                                          <w:text/>
-                                        </w:sdtPr>
-                                        <w:sdtEndPr/>
-                                        <w:sdtContent>
-                                          <w:r>
-                                            <w:rPr>
-                                              <w:rFonts w:ascii="Bahnschrift" w:eastAsia="Times New Roman" w:hAnsi="Bahnschrift" w:cs="Times New Roman"/>
-                                              <w:sz w:val="28"/>
-                                              <w:szCs w:val="28"/>
-                                            </w:rPr>
-                                            <w:t xml:space="preserve">Marc Benítez Benavides – 1528771                         Guillem </w:t>
-                                          </w:r>
-                                          <w:r>
-                                            <w:rPr>
-                                              <w:rFonts w:ascii="Bahnschrift" w:eastAsia="Times New Roman" w:hAnsi="Bahnschrift" w:cs="Times New Roman"/>
-                                              <w:sz w:val="28"/>
-                                              <w:szCs w:val="28"/>
-                                            </w:rPr>
-                                            <w:t>Martínez</w:t>
-                                          </w:r>
-                                          <w:r>
-                                            <w:rPr>
-                                              <w:rFonts w:ascii="Bahnschrift" w:eastAsia="Times New Roman" w:hAnsi="Bahnschrift" w:cs="Times New Roman"/>
-                                              <w:sz w:val="28"/>
-                                              <w:szCs w:val="28"/>
-                                            </w:rPr>
-                                            <w:t xml:space="preserve"> Arjona – 1563566                    Sergi Molina Grau – 1496474                           Adrián Nieto Núñez – 1569312                                  Cristian </w:t>
-                                          </w:r>
-                                          <w:r>
-                                            <w:rPr>
-                                              <w:rFonts w:ascii="Bahnschrift" w:eastAsia="Times New Roman" w:hAnsi="Bahnschrift" w:cs="Times New Roman"/>
-                                              <w:sz w:val="28"/>
-                                              <w:szCs w:val="28"/>
-                                            </w:rPr>
-                                            <w:t>Pérez</w:t>
-                                          </w:r>
-                                          <w:r>
-                                            <w:rPr>
-                                              <w:rFonts w:ascii="Bahnschrift" w:eastAsia="Times New Roman" w:hAnsi="Bahnschrift" w:cs="Times New Roman"/>
-                                              <w:sz w:val="28"/>
-                                              <w:szCs w:val="28"/>
-                                            </w:rPr>
-                                            <w:t xml:space="preserve"> Diaz – 1565487                                Rubén Sánchez Fernández – 1531053                     Víctor Sancho Aguilera – 1529721</w:t>
-                                          </w:r>
-                                        </w:sdtContent>
-                                      </w:sdt>
-                                    </w:p>
-                                  </w:tc>
-                                </w:tr>
-                              </w:tbl>
-                              <w:p/>
-                            </w:txbxContent>
-                          </wps:txbx>
-                          <wps:bodyPr rot="0" spcFirstLastPara="0" vertOverflow="overflow" horzOverflow="overflow" vert="horz" wrap="square" lIns="0" tIns="0" rIns="0" bIns="0" numCol="1" spcCol="0" rtlCol="0" fromWordArt="0" anchor="ctr" anchorCtr="0" forceAA="0" compatLnSpc="1">
-                            <a:prstTxWarp prst="textNoShape">
-                              <a:avLst/>
-                            </a:prstTxWarp>
-                            <a:noAutofit/>
-                          </wps:bodyPr>
-                        </wps:wsp>
-                      </a:graphicData>
-                    </a:graphic>
-                    <wp14:sizeRelH relativeFrom="page">
-                      <wp14:pctWidth>0</wp14:pctWidth>
-                    </wp14:sizeRelH>
-                    <wp14:sizeRelV relativeFrom="page">
-                      <wp14:pctHeight>77300</wp14:pctHeight>
-                    </wp14:sizeRelV>
-                  </wp:anchor>
-                </w:drawing>
-              </mc:Choice>
-              <mc:Fallback>
-                <w:pict>
-                  <v:shapetype w14:anchorId="2D69B158" id="_x0000_t202" coordsize="21600,21600" o:spt="202" path="m,l,21600r21600,l21600,xe">
-                    <v:stroke joinstyle="miter"/>
-                    <v:path gradientshapeok="t" o:connecttype="rect"/>
-                  </v:shapetype>
-                  <v:shape id="Cuadro de texto 138" o:spid="_x0000_s1026" type="#_x0000_t202" style="position:absolute;margin-left:17.25pt;margin-top:95.25pt;width:558pt;height:302.4pt;z-index:251658240;visibility:visible;mso-wrap-style:square;mso-width-percent:0;mso-height-percent:773;mso-wrap-distance-left:9pt;mso-wrap-distance-top:0;mso-wrap-distance-right:9pt;mso-wrap-distance-bottom:0;mso-position-horizontal:absolute;mso-position-horizontal-relative:page;mso-position-vertical:absolute;mso-position-vertical-relative:page;mso-width-percent:0;mso-height-percent:773;mso-width-relative:page;mso-height-relative:page;v-text-anchor:middle" o:gfxdata="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" fillcolor="white [3201]" stroked="f" strokeweight=".5pt">
-                    <v:textbox inset="0,0,0,0">
-                      <w:txbxContent>
-                        <w:tbl>
-                          <w:tblPr>
-                            <w:tblW w:w="5000" w:type="pct"/>
-                            <w:jc w:val="center"/>
-                            <w:tblBorders>
-                              <w:insideV w:val="single" w:sz="12" w:space="0" w:color="C0504D" w:themeColor="accent2"/>
-                            </w:tblBorders>
-                            <w:tblCellMar>
-                              <w:top w:w="1296" w:type="dxa"/>
-                              <w:left w:w="360" w:type="dxa"/>
-                              <w:bottom w:w="1296" w:type="dxa"/>
-                              <w:right w:w="360" w:type="dxa"/>
-                            </w:tblCellMar>
-                            <w:tblLook w:val="04A0" w:firstRow="1" w:lastRow="0" w:firstColumn="1" w:lastColumn="0" w:noHBand="0" w:noVBand="1"/>
-                          </w:tblPr>
-                          <w:tblGrid>
-                            <w:gridCol w:w="6104"/>
-                            <w:gridCol w:w="5781"/>
-                          </w:tblGrid>
-                          <w:tr>
-                            <w:trPr>
-                              <w:jc w:val="center"/>
-                            </w:trPr>
-                            <w:tc>
-                              <w:tcPr>
-                                <w:tcW w:w="2568" w:type="pct"/>
-                                <w:vAlign w:val="center"/>
-                              </w:tcPr>
+            <w:pict>
+              <v:shapetype id="_x0000_t202" coordsize="21600,21600" o:spt="202" path="m,l,21600r21600,l21600,xe">
+                <v:stroke joinstyle="miter"/>
+                <v:path gradientshapeok="t" o:connecttype="rect"/>
+              </v:shapetype>
+              <v:shape id="Cuadro de texto 138" o:spid="_x0000_s1026" type="#_x0000_t202" style="position:absolute;margin-left:17.25pt;margin-top:95.25pt;width:558pt;height:302.4pt;z-index:251658240;visibility:visible;mso-height-percent:773;mso-position-horizontal-relative:page;mso-position-vertical-relative:page;mso-height-percent:773;v-text-anchor:middle" o:gfxdata="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" fillcolor="white [3201]" stroked="f" strokeweight=".5pt">
+                <v:textbox inset="0,0,0,0">
+                  <w:txbxContent>
+                    <w:tbl>
+                      <w:tblPr>
+                        <w:tblW w:w="5000" w:type="pct"/>
+                        <w:jc w:val="center"/>
+                        <w:tblBorders>
+                          <w:insideV w:val="single" w:sz="12" w:space="0" w:color="C0504D" w:themeColor="accent2"/>
+                        </w:tblBorders>
+                        <w:tblCellMar>
+                          <w:top w:w="1296" w:type="dxa"/>
+                          <w:left w:w="360" w:type="dxa"/>
+                          <w:bottom w:w="1296" w:type="dxa"/>
+                          <w:right w:w="360" w:type="dxa"/>
+                        </w:tblCellMar>
+                        <w:tblLook w:val="04A0"/>
+                      </w:tblPr>
+                      <w:tblGrid>
+                        <w:gridCol w:w="6109"/>
+                        <w:gridCol w:w="5786"/>
+                      </w:tblGrid>
+                      <w:tr>
+                        <w:trPr>
+                          <w:jc w:val="center"/>
+                        </w:trPr>
+                        <w:tc>
+                          <w:tcPr>
+                            <w:tcW w:w="2568" w:type="pct"/>
+                            <w:vAlign w:val="center"/>
+                          </w:tcPr>
+                          <w:p>
+                            <w:pPr>
+                              <w:jc w:val="right"/>
+                            </w:pPr>
+                            <w:r>
+                              <w:rPr>
+                                <w:noProof/>
+                                <w:lang w:eastAsia="es-ES"/>
+                              </w:rPr>
+                              <w:drawing>
+                                <wp:inline distT="0" distB="0" distL="0" distR="0">
+                                  <wp:extent cx="3143250" cy="3143250"/>
+                                  <wp:effectExtent l="0" t="0" r="0" b="0"/>
+                                  <wp:docPr id="2" name="Imagen 2" descr="Un dibujo de una cara feliz&#10;&#10;Descripción generada automáticamente con confianza media"/>
+                                  <wp:cNvGraphicFramePr>
+                                    <a:graphicFrameLocks xmlns:a="http://schemas.openxmlformats.org/drawingml/2006/main" noChangeAspect="1"/>
+                                  </wp:cNvGraphicFramePr>
+                                  <a:graphic xmlns:a="http://schemas.openxmlformats.org/drawingml/2006/main">
+                                    <a:graphicData uri="http://schemas.openxmlformats.org/drawingml/2006/picture">
+                                      <pic:pic xmlns:pic="http://schemas.openxmlformats.org/drawingml/2006/picture">
+                                        <pic:nvPicPr>
+                                          <pic:cNvPr id="2" name="Imagen 2" descr="Un dibujo de una cara feliz&#10;&#10;Descripción generada automáticamente con confianza media"/>
+                                          <pic:cNvPicPr/>
+                                        </pic:nvPicPr>
+                                        <pic:blipFill>
+                                          <a:blip r:embed="rId8">
+                                            <a:extLst>
+                                              <a:ext uri="{28A0092B-C50C-407E-A947-70E740481C1C}">
+                                                <a14:useLocalDpi xmlns:a14="http://schemas.microsoft.com/office/drawing/2010/main" xmlns:wps="http://schemas.microsoft.com/office/word/2010/wordprocessingShape" xmlns:wpi="http://schemas.microsoft.com/office/word/2010/wordprocessingInk" xmlns:wpg="http://schemas.microsoft.com/office/word/2010/wordprocessingGroup" xmlns:w16se="http://schemas.microsoft.com/office/word/2015/wordml/symex" xmlns:w16sdtdh="http://schemas.microsoft.com/office/word/2020/wordml/sdtdatahash" xmlns:w16="http://schemas.microsoft.com/office/word/2018/wordml" xmlns:w16cid="http://schemas.microsoft.com/office/word/2016/wordml/cid" xmlns:w16cex="http://schemas.microsoft.com/office/word/2018/wordml/cex" xmlns:w15="http://schemas.microsoft.com/office/word/2012/wordml" xmlns:w14="http://schemas.microsoft.com/office/word/2010/wordml" xmlns:w="http://schemas.openxmlformats.org/wordprocessingml/2006/main" xmlns:w10="urn:schemas-microsoft-com:office:word" xmlns:wp14="http://schemas.microsoft.com/office/word/2010/wordprocessingDrawing" xmlns:v="urn:schemas-microsoft-com:vml" xmlns:o="urn:schemas-microsoft-com:office:office" xmlns:am3d="http://schemas.microsoft.com/office/drawing/2017/model3d" xmlns:aink="http://schemas.microsoft.com/office/drawing/2016/ink" xmlns:mc="http://schemas.openxmlformats.org/markup-compatibility/2006" xmlns:cx8="http://schemas.microsoft.com/office/drawing/2016/5/14/chartex" xmlns:cx7="http://schemas.microsoft.com/office/drawing/2016/5/13/chartex" xmlns:cx6="http://schemas.microsoft.com/office/drawing/2016/5/12/chartex" xmlns:cx5="http://schemas.microsoft.com/office/drawing/2016/5/11/chartex" xmlns:cx4="http://schemas.microsoft.com/office/drawing/2016/5/10/chartex" xmlns:cx3="http://schemas.microsoft.com/office/drawing/2016/5/9/chartex" xmlns:cx2="http://schemas.microsoft.com/office/drawing/2015/10/21/chartex" xmlns:cx1="http://schemas.microsoft.com/office/drawing/2015/9/8/chartex" xmlns:cx="http://schemas.microsoft.com/office/drawing/2014/chartex" xmlns:wpc="http://schemas.microsoft.com/office/word/2010/wordprocessingCanvas" xmlns="" val="0"/>
+                                              </a:ext>
+                                            </a:extLst>
+                                          </a:blip>
+                                          <a:stretch>
+                                            <a:fillRect/>
+                                          </a:stretch>
+                                        </pic:blipFill>
+                                        <pic:spPr>
+                                          <a:xfrm>
+                                            <a:off x="0" y="0"/>
+                                            <a:ext cx="3143250" cy="3143250"/>
+                                          </a:xfrm>
+                                          <a:prstGeom prst="rect">
+                                            <a:avLst/>
+                                          </a:prstGeom>
+                                        </pic:spPr>
+                                      </pic:pic>
+                                    </a:graphicData>
+                                  </a:graphic>
+                                </wp:inline>
+                              </w:drawing>
+                            </w:r>
+                          </w:p>
+                          <w:sdt>
+                            <w:sdtPr>
+                              <w:rPr>
+                                <w:rFonts w:ascii="Bahnschrift" w:hAnsi="Bahnschrift"/>
+                                <w:caps/>
+                                <w:color w:val="191919" w:themeColor="text1" w:themeTint="E6"/>
+                                <w:sz w:val="72"/>
+                                <w:szCs w:val="72"/>
+                              </w:rPr>
+                              <w:alias w:val="Título"/>
+                              <w:tag w:val=""/>
+                              <w:id w:val="-438379639"/>
+                              <w:dataBinding w:prefixMappings="xmlns:ns0='http://purl.org/dc/elements/1.1/' xmlns:ns1='http://schemas.openxmlformats.org/package/2006/metadata/core-properties' " w:xpath="/ns1:coreProperties[1]/ns0:title[1]" w:storeItemID="{6C3C8BC8-F283-45AE-878A-BAB7291924A1}"/>
+                              <w:text/>
+                            </w:sdtPr>
+                            <w:sdtContent>
                               <w:p>
                                 <w:pPr>
+                                  <w:pStyle w:val="Sinespaciado"/>
+                                  <w:spacing w:line="312" w:lineRule="auto"/>
                                   <w:jc w:val="right"/>
-                                </w:pPr>
-                                <w:r>
-                                  <w:rPr>
-                                    <w:noProof/>
-                                  </w:rPr>
-                                  <w:drawing>
-                                    <wp:inline distT="0" distB="0" distL="0" distR="0" wp14:anchorId="64B7E5D3" wp14:editId="005B411B">
-                                      <wp:extent cx="3143250" cy="3143250"/>
-                                      <wp:effectExtent l="0" t="0" r="0" b="0"/>
-                                      <wp:docPr id="2" name="Imagen 2" descr="Un dibujo de una cara feliz&#10;&#10;Descripción generada automáticamente con confianza media"/>
-                                      <wp:cNvGraphicFramePr>
-                                        <a:graphicFrameLocks xmlns:a="http://schemas.openxmlformats.org/drawingml/2006/main" noChangeAspect="1"/>
-                                      </wp:cNvGraphicFramePr>
-                                      <a:graphic xmlns:a="http://schemas.openxmlformats.org/drawingml/2006/main">
-                                        <a:graphicData uri="http://schemas.openxmlformats.org/drawingml/2006/picture">
-                                          <pic:pic xmlns:pic="http://schemas.openxmlformats.org/drawingml/2006/picture">
-                                            <pic:nvPicPr>
-                                              <pic:cNvPr id="2" name="Imagen 2" descr="Un dibujo de una cara feliz&#10;&#10;Descripción generada automáticamente con confianza media"/>
-                                              <pic:cNvPicPr/>
-                                            </pic:nvPicPr>
-                                            <pic:blipFill>
-                                              <a:blip r:embed="rId8">
-                                                <a:extLst>
-                                                  <a:ext uri="{28A0092B-C50C-407E-A947-70E740481C1C}">
-                                                    <a14:useLocalDpi xmlns:a14="http://schemas.microsoft.com/office/drawing/2010/main" val="0"/>
-                                                  </a:ext>
-                                                </a:extLst>
-                                              </a:blip>
-                                              <a:stretch>
-                                                <a:fillRect/>
-                                              </a:stretch>
-                                            </pic:blipFill>
-                                            <pic:spPr>
-                                              <a:xfrm>
-                                                <a:off x="0" y="0"/>
-                                                <a:ext cx="3143250" cy="3143250"/>
-                                              </a:xfrm>
-                                              <a:prstGeom prst="rect">
-                                                <a:avLst/>
-                                              </a:prstGeom>
-                                            </pic:spPr>
-                                          </pic:pic>
-                                        </a:graphicData>
-                                      </a:graphic>
-                                    </wp:inline>
-                                  </w:drawing>
-                                </w:r>
-                              </w:p>
-                              <w:sdt>
-                                <w:sdtPr>
                                   <w:rPr>
                                     <w:rFonts w:ascii="Bahnschrift" w:hAnsi="Bahnschrift"/>
                                     <w:caps/>
@@ -439,178 +132,154 @@
                                     <w:sz w:val="72"/>
                                     <w:szCs w:val="72"/>
                                   </w:rPr>
-                                  <w:alias w:val="Título"/>
-                                  <w:tag w:val=""/>
-                                  <w:id w:val="-438379639"/>
-                                  <w:dataBinding w:prefixMappings="xmlns:ns0='http://purl.org/dc/elements/1.1/' xmlns:ns1='http://schemas.openxmlformats.org/package/2006/metadata/core-properties' " w:xpath="/ns1:coreProperties[1]/ns0:title[1]" w:storeItemID="{6C3C8BC8-F283-45AE-878A-BAB7291924A1}"/>
-                                  <w:text/>
-                                </w:sdtPr>
-                                <w:sdtEndPr/>
-                                <w:sdtContent>
-                                  <w:p>
-                                    <w:pPr>
-                                      <w:pStyle w:val="Sinespaciado"/>
-                                      <w:spacing w:line="312" w:lineRule="auto"/>
-                                      <w:jc w:val="right"/>
-                                      <w:rPr>
-                                        <w:rFonts w:ascii="Bahnschrift" w:hAnsi="Bahnschrift"/>
-                                        <w:caps/>
-                                        <w:color w:val="191919" w:themeColor="text1" w:themeTint="E6"/>
-                                        <w:sz w:val="72"/>
-                                        <w:szCs w:val="72"/>
-                                      </w:rPr>
-                                    </w:pPr>
-                                    <w:r>
-                                      <w:rPr>
-                                        <w:rFonts w:ascii="Bahnschrift" w:hAnsi="Bahnschrift"/>
-                                        <w:caps/>
-                                        <w:color w:val="191919" w:themeColor="text1" w:themeTint="E6"/>
-                                        <w:sz w:val="72"/>
-                                        <w:szCs w:val="72"/>
-                                      </w:rPr>
-                                      <w:t>propuesta de contrato de la aplicación medicalthy</w:t>
-                                    </w:r>
-                                  </w:p>
-                                </w:sdtContent>
-                              </w:sdt>
-                              <w:sdt>
-                                <w:sdtPr>
+                                </w:pPr>
+                                <w:r>
+                                  <w:rPr>
+                                    <w:rFonts w:ascii="Bahnschrift" w:hAnsi="Bahnschrift"/>
+                                    <w:caps/>
+                                    <w:color w:val="191919" w:themeColor="text1" w:themeTint="E6"/>
+                                    <w:sz w:val="72"/>
+                                    <w:szCs w:val="72"/>
+                                  </w:rPr>
+                                  <w:t>propuesta de contrato de la aplicación medicalthy</w:t>
+                                </w:r>
+                              </w:p>
+                            </w:sdtContent>
+                          </w:sdt>
+                          <w:sdt>
+                            <w:sdtPr>
+                              <w:rPr>
+                                <w:rFonts w:ascii="Bahnschrift" w:hAnsi="Bahnschrift"/>
+                                <w:color w:val="000000" w:themeColor="text1"/>
+                                <w:sz w:val="24"/>
+                                <w:szCs w:val="24"/>
+                              </w:rPr>
+                              <w:alias w:val="Subtítulo"/>
+                              <w:tag w:val=""/>
+                              <w:id w:val="1354072561"/>
+                              <w:dataBinding w:prefixMappings="xmlns:ns0='http://purl.org/dc/elements/1.1/' xmlns:ns1='http://schemas.openxmlformats.org/package/2006/metadata/core-properties' " w:xpath="/ns1:coreProperties[1]/ns0:subject[1]" w:storeItemID="{6C3C8BC8-F283-45AE-878A-BAB7291924A1}"/>
+                              <w:text/>
+                            </w:sdtPr>
+                            <w:sdtContent>
+                              <w:p>
+                                <w:pPr>
+                                  <w:jc w:val="right"/>
+                                  <w:rPr>
+                                    <w:sz w:val="24"/>
+                                    <w:szCs w:val="24"/>
+                                  </w:rPr>
+                                </w:pPr>
+                                <w:r>
                                   <w:rPr>
                                     <w:rFonts w:ascii="Bahnschrift" w:hAnsi="Bahnschrift"/>
                                     <w:color w:val="000000" w:themeColor="text1"/>
                                     <w:sz w:val="24"/>
                                     <w:szCs w:val="24"/>
                                   </w:rPr>
-                                  <w:alias w:val="Subtítulo"/>
-                                  <w:tag w:val=""/>
-                                  <w:id w:val="1354072561"/>
-                                  <w:dataBinding w:prefixMappings="xmlns:ns0='http://purl.org/dc/elements/1.1/' xmlns:ns1='http://schemas.openxmlformats.org/package/2006/metadata/core-properties' " w:xpath="/ns1:coreProperties[1]/ns0:subject[1]" w:storeItemID="{6C3C8BC8-F283-45AE-878A-BAB7291924A1}"/>
-                                  <w:text/>
-                                </w:sdtPr>
-                                <w:sdtEndPr/>
-                                <w:sdtContent>
-                                  <w:p>
-                                    <w:pPr>
-                                      <w:jc w:val="right"/>
-                                      <w:rPr>
-                                        <w:sz w:val="24"/>
-                                        <w:szCs w:val="24"/>
-                                      </w:rPr>
-                                    </w:pPr>
-                                    <w:r>
-                                      <w:rPr>
-                                        <w:rFonts w:ascii="Bahnschrift" w:hAnsi="Bahnschrift"/>
-                                        <w:color w:val="000000" w:themeColor="text1"/>
-                                        <w:sz w:val="24"/>
-                                        <w:szCs w:val="24"/>
-                                      </w:rPr>
-                                      <w:t xml:space="preserve">24 de </w:t>
-                                    </w:r>
-                                    <w:r>
-                                      <w:rPr>
-                                        <w:rFonts w:ascii="Bahnschrift" w:hAnsi="Bahnschrift"/>
-                                        <w:color w:val="000000" w:themeColor="text1"/>
-                                        <w:sz w:val="24"/>
-                                        <w:szCs w:val="24"/>
-                                      </w:rPr>
-                                      <w:t>marzo</w:t>
-                                    </w:r>
-                                    <w:r>
-                                      <w:rPr>
-                                        <w:rFonts w:ascii="Bahnschrift" w:hAnsi="Bahnschrift"/>
-                                        <w:color w:val="000000" w:themeColor="text1"/>
-                                        <w:sz w:val="24"/>
-                                        <w:szCs w:val="24"/>
-                                      </w:rPr>
-                                      <w:t xml:space="preserve"> de 2022</w:t>
-                                    </w:r>
-                                  </w:p>
-                                </w:sdtContent>
-                              </w:sdt>
-                            </w:tc>
-                            <w:tc>
-                              <w:tcPr>
-                                <w:tcW w:w="2432" w:type="pct"/>
-                                <w:vAlign w:val="center"/>
-                              </w:tcPr>
-                              <w:p>
-                                <w:pPr>
-                                  <w:pStyle w:val="Sinespaciado"/>
+                                  <w:t xml:space="preserve">24 de </w:t>
+                                </w:r>
+                                <w:r>
                                   <w:rPr>
                                     <w:rFonts w:ascii="Bahnschrift" w:hAnsi="Bahnschrift"/>
+                                    <w:color w:val="000000" w:themeColor="text1"/>
+                                    <w:sz w:val="24"/>
+                                    <w:szCs w:val="24"/>
+                                  </w:rPr>
+                                  <w:t>marzo</w:t>
+                                </w:r>
+                                <w:r>
+                                  <w:rPr>
+                                    <w:rFonts w:ascii="Bahnschrift" w:hAnsi="Bahnschrift"/>
+                                    <w:color w:val="000000" w:themeColor="text1"/>
+                                    <w:sz w:val="24"/>
+                                    <w:szCs w:val="24"/>
+                                  </w:rPr>
+                                  <w:t xml:space="preserve"> de 2022</w:t>
+                                </w:r>
+                              </w:p>
+                            </w:sdtContent>
+                          </w:sdt>
+                        </w:tc>
+                        <w:tc>
+                          <w:tcPr>
+                            <w:tcW w:w="2432" w:type="pct"/>
+                            <w:vAlign w:val="center"/>
+                          </w:tcPr>
+                          <w:p>
+                            <w:pPr>
+                              <w:pStyle w:val="Sinespaciado"/>
+                              <w:rPr>
+                                <w:rFonts w:ascii="Bahnschrift" w:hAnsi="Bahnschrift"/>
+                                <w:sz w:val="28"/>
+                                <w:szCs w:val="28"/>
+                              </w:rPr>
+                            </w:pPr>
+                            <w:sdt>
+                              <w:sdtPr>
+                                <w:rPr>
+                                  <w:rFonts w:ascii="Bahnschrift" w:eastAsia="Times New Roman" w:hAnsi="Bahnschrift" w:cs="Times New Roman"/>
+                                  <w:sz w:val="28"/>
+                                  <w:szCs w:val="28"/>
+                                </w:rPr>
+                                <w:alias w:val="Curso"/>
+                                <w:tag w:val="Curso"/>
+                                <w:id w:val="-710501431"/>
+                                <w:dataBinding w:prefixMappings="xmlns:ns0='http://purl.org/dc/elements/1.1/' xmlns:ns1='http://schemas.openxmlformats.org/package/2006/metadata/core-properties' " w:xpath="/ns1:coreProperties[1]/ns1:category[1]" w:storeItemID="{6C3C8BC8-F283-45AE-878A-BAB7291924A1}"/>
+                                <w:text/>
+                              </w:sdtPr>
+                              <w:sdtContent>
+                                <w:r>
+                                  <w:rPr>
+                                    <w:rFonts w:ascii="Bahnschrift" w:eastAsia="Times New Roman" w:hAnsi="Bahnschrift" w:cs="Times New Roman"/>
                                     <w:sz w:val="28"/>
                                     <w:szCs w:val="28"/>
                                   </w:rPr>
-                                </w:pPr>
-                                <w:sdt>
-                                  <w:sdtPr>
-                                    <w:rPr>
-                                      <w:rFonts w:ascii="Bahnschrift" w:eastAsia="Times New Roman" w:hAnsi="Bahnschrift" w:cs="Times New Roman"/>
-                                      <w:sz w:val="28"/>
-                                      <w:szCs w:val="28"/>
-                                    </w:rPr>
-                                    <w:alias w:val="Curso"/>
-                                    <w:tag w:val="Curso"/>
-                                    <w:id w:val="-710501431"/>
-                                    <w:dataBinding w:prefixMappings="xmlns:ns0='http://purl.org/dc/elements/1.1/' xmlns:ns1='http://schemas.openxmlformats.org/package/2006/metadata/core-properties' " w:xpath="/ns1:coreProperties[1]/ns1:category[1]" w:storeItemID="{6C3C8BC8-F283-45AE-878A-BAB7291924A1}"/>
-                                    <w:text/>
-                                  </w:sdtPr>
-                                  <w:sdtEndPr/>
-                                  <w:sdtContent>
-                                    <w:r>
-                                      <w:rPr>
-                                        <w:rFonts w:ascii="Bahnschrift" w:eastAsia="Times New Roman" w:hAnsi="Bahnschrift" w:cs="Times New Roman"/>
-                                        <w:sz w:val="28"/>
-                                        <w:szCs w:val="28"/>
-                                      </w:rPr>
-                                      <w:t xml:space="preserve">Marc Benítez Benavides – 1528771                         Guillem </w:t>
-                                    </w:r>
-                                    <w:r>
-                                      <w:rPr>
-                                        <w:rFonts w:ascii="Bahnschrift" w:eastAsia="Times New Roman" w:hAnsi="Bahnschrift" w:cs="Times New Roman"/>
-                                        <w:sz w:val="28"/>
-                                        <w:szCs w:val="28"/>
-                                      </w:rPr>
-                                      <w:t>Martínez</w:t>
-                                    </w:r>
-                                    <w:r>
-                                      <w:rPr>
-                                        <w:rFonts w:ascii="Bahnschrift" w:eastAsia="Times New Roman" w:hAnsi="Bahnschrift" w:cs="Times New Roman"/>
-                                        <w:sz w:val="28"/>
-                                        <w:szCs w:val="28"/>
-                                      </w:rPr>
-                                      <w:t xml:space="preserve"> Arjona – 1563566                    Sergi Molina Grau – 1496474                           Adrián Nieto Núñez – 1569312                                  Cristian </w:t>
-                                    </w:r>
-                                    <w:r>
-                                      <w:rPr>
-                                        <w:rFonts w:ascii="Bahnschrift" w:eastAsia="Times New Roman" w:hAnsi="Bahnschrift" w:cs="Times New Roman"/>
-                                        <w:sz w:val="28"/>
-                                        <w:szCs w:val="28"/>
-                                      </w:rPr>
-                                      <w:t>Pérez</w:t>
-                                    </w:r>
-                                    <w:r>
-                                      <w:rPr>
-                                        <w:rFonts w:ascii="Bahnschrift" w:eastAsia="Times New Roman" w:hAnsi="Bahnschrift" w:cs="Times New Roman"/>
-                                        <w:sz w:val="28"/>
-                                        <w:szCs w:val="28"/>
-                                      </w:rPr>
-                                      <w:t xml:space="preserve"> Diaz – 1565487                                Rubén Sánchez Fernández – 1531053                     Víctor Sancho Aguilera – 1529721</w:t>
-                                    </w:r>
-                                  </w:sdtContent>
-                                </w:sdt>
-                              </w:p>
-                            </w:tc>
-                          </w:tr>
-                        </w:tbl>
-                        <w:p/>
-                      </w:txbxContent>
-                    </v:textbox>
-                    <w10:wrap anchorx="page" anchory="page"/>
-                  </v:shape>
-                </w:pict>
-              </mc:Fallback>
-            </mc:AlternateContent>
+                                  <w:t xml:space="preserve">Marc Benítez Benavides – 1528771                         Guillem </w:t>
+                                </w:r>
+                                <w:r>
+                                  <w:rPr>
+                                    <w:rFonts w:ascii="Bahnschrift" w:eastAsia="Times New Roman" w:hAnsi="Bahnschrift" w:cs="Times New Roman"/>
+                                    <w:sz w:val="28"/>
+                                    <w:szCs w:val="28"/>
+                                  </w:rPr>
+                                  <w:t>Martínez</w:t>
+                                </w:r>
+                                <w:r>
+                                  <w:rPr>
+                                    <w:rFonts w:ascii="Bahnschrift" w:eastAsia="Times New Roman" w:hAnsi="Bahnschrift" w:cs="Times New Roman"/>
+                                    <w:sz w:val="28"/>
+                                    <w:szCs w:val="28"/>
+                                  </w:rPr>
+                                  <w:t xml:space="preserve"> Arjona – 1563566                    Sergi Molina Grau – 1496474                           Adrián Nieto Núñez – 1569312                                  Cristian </w:t>
+                                </w:r>
+                                <w:r>
+                                  <w:rPr>
+                                    <w:rFonts w:ascii="Bahnschrift" w:eastAsia="Times New Roman" w:hAnsi="Bahnschrift" w:cs="Times New Roman"/>
+                                    <w:sz w:val="28"/>
+                                    <w:szCs w:val="28"/>
+                                  </w:rPr>
+                                  <w:t>Pérez</w:t>
+                                </w:r>
+                                <w:r>
+                                  <w:rPr>
+                                    <w:rFonts w:ascii="Bahnschrift" w:eastAsia="Times New Roman" w:hAnsi="Bahnschrift" w:cs="Times New Roman"/>
+                                    <w:sz w:val="28"/>
+                                    <w:szCs w:val="28"/>
+                                  </w:rPr>
+                                  <w:t xml:space="preserve"> Diaz – 1565487                                Rubén Sánchez Fernández – 1531053                     Víctor Sancho Aguilera – 1529721</w:t>
+                                </w:r>
+                              </w:sdtContent>
+                            </w:sdt>
+                          </w:p>
+                        </w:tc>
+                      </w:tr>
+                    </w:tbl>
+                    <w:p/>
+                  </w:txbxContent>
+                </v:textbox>
+                <w10:wrap anchorx="page" anchory="page"/>
+              </v:shape>
+            </w:pict>
           </w:r>
           <w:r>
             <w:br w:type="page"/>
@@ -644,7 +313,7 @@
       <w:sdtContent>
         <w:p>
           <w:pPr>
-            <w:pStyle w:val="TtuloTDC"/>
+            <w:pStyle w:val="TtulodeTDC"/>
             <w:rPr>
               <w:rFonts w:ascii="Arial" w:hAnsi="Arial" w:cs="Arial"/>
             </w:rPr>
@@ -2517,7 +2186,7 @@
         <w:tblStyle w:val="Tablaconcuadrcula"/>
         <w:tblW w:w="8985" w:type="dxa"/>
         <w:tblLayout w:type="fixed"/>
-        <w:tblLook w:val="06A0" w:firstRow="1" w:lastRow="0" w:firstColumn="1" w:lastColumn="0" w:noHBand="1" w:noVBand="1"/>
+        <w:tblLook w:val="06A0"/>
       </w:tblPr>
       <w:tblGrid>
         <w:gridCol w:w="1384"/>
@@ -4935,7 +4604,7 @@
         <w:tblStyle w:val="Tablaconcuadrcula"/>
         <w:tblW w:w="0" w:type="auto"/>
         <w:tblInd w:w="100" w:type="dxa"/>
-        <w:tblLook w:val="04A0" w:firstRow="1" w:lastRow="0" w:firstColumn="1" w:lastColumn="0" w:noHBand="0" w:noVBand="1"/>
+        <w:tblLook w:val="04A0"/>
       </w:tblPr>
       <w:tblGrid>
         <w:gridCol w:w="1355"/>
@@ -7634,9 +7303,9 @@
     <w:p/>
     <w:tbl>
       <w:tblPr>
-        <w:tblStyle w:val="Tablaconcuadrcula4-nfasis1"/>
+        <w:tblStyle w:val="GridTable4Accent1"/>
         <w:tblW w:w="9240" w:type="dxa"/>
-        <w:tblLook w:val="06A0" w:firstRow="1" w:lastRow="0" w:firstColumn="1" w:lastColumn="0" w:noHBand="1" w:noVBand="1"/>
+        <w:tblLook w:val="06A0"/>
       </w:tblPr>
       <w:tblGrid>
         <w:gridCol w:w="4620"/>
@@ -7644,12 +7313,12 @@
       </w:tblGrid>
       <w:tr>
         <w:trPr>
-          <w:cnfStyle w:val="100000000000" w:firstRow="1" w:lastRow="0" w:firstColumn="0" w:lastColumn="0" w:oddVBand="0" w:evenVBand="0" w:oddHBand="0" w:evenHBand="0" w:firstRowFirstColumn="0" w:firstRowLastColumn="0" w:lastRowFirstColumn="0" w:lastRowLastColumn="0"/>
+          <w:cnfStyle w:val="100000000000"/>
           <w:trHeight w:val="300"/>
         </w:trPr>
         <w:tc>
           <w:tcPr>
-            <w:cnfStyle w:val="001000000000" w:firstRow="0" w:lastRow="0" w:firstColumn="1" w:lastColumn="0" w:oddVBand="0" w:evenVBand="0" w:oddHBand="0" w:evenHBand="0" w:firstRowFirstColumn="0" w:firstRowLastColumn="0" w:lastRowFirstColumn="0" w:lastRowLastColumn="0"/>
+            <w:cnfStyle w:val="001000000000"/>
             <w:tcW w:w="9240" w:type="dxa"/>
             <w:gridSpan w:val="2"/>
             <w:tcBorders>
@@ -7683,7 +7352,7 @@
         </w:trPr>
         <w:tc>
           <w:tcPr>
-            <w:cnfStyle w:val="001000000000" w:firstRow="0" w:lastRow="0" w:firstColumn="1" w:lastColumn="0" w:oddVBand="0" w:evenVBand="0" w:oddHBand="0" w:evenHBand="0" w:firstRowFirstColumn="0" w:firstRowLastColumn="0" w:lastRowFirstColumn="0" w:lastRowLastColumn="0"/>
+            <w:cnfStyle w:val="001000000000"/>
             <w:tcW w:w="4620" w:type="dxa"/>
           </w:tcPr>
           <w:p>
@@ -7714,7 +7383,7 @@
             <w:pPr>
               <w:pStyle w:val="Encabezado"/>
               <w:jc w:val="center"/>
-              <w:cnfStyle w:val="000000000000" w:firstRow="0" w:lastRow="0" w:firstColumn="0" w:lastColumn="0" w:oddVBand="0" w:evenVBand="0" w:oddHBand="0" w:evenHBand="0" w:firstRowFirstColumn="0" w:firstRowLastColumn="0" w:lastRowFirstColumn="0" w:lastRowLastColumn="0"/>
+              <w:cnfStyle w:val="000000000000"/>
               <w:rPr>
                 <w:rFonts w:ascii="Arial" w:eastAsia="Arial" w:hAnsi="Arial" w:cs="Arial"/>
               </w:rPr>
@@ -7734,7 +7403,7 @@
         </w:trPr>
         <w:tc>
           <w:tcPr>
-            <w:cnfStyle w:val="001000000000" w:firstRow="0" w:lastRow="0" w:firstColumn="1" w:lastColumn="0" w:oddVBand="0" w:evenVBand="0" w:oddHBand="0" w:evenHBand="0" w:firstRowFirstColumn="0" w:firstRowLastColumn="0" w:lastRowFirstColumn="0" w:lastRowLastColumn="0"/>
+            <w:cnfStyle w:val="001000000000"/>
             <w:tcW w:w="4620" w:type="dxa"/>
           </w:tcPr>
           <w:p>
@@ -7751,7 +7420,7 @@
           <w:p>
             <w:pPr>
               <w:pStyle w:val="Encabezado"/>
-              <w:cnfStyle w:val="000000000000" w:firstRow="0" w:lastRow="0" w:firstColumn="0" w:lastColumn="0" w:oddVBand="0" w:evenVBand="0" w:oddHBand="0" w:evenHBand="0" w:firstRowFirstColumn="0" w:firstRowLastColumn="0" w:lastRowFirstColumn="0" w:lastRowLastColumn="0"/>
+              <w:cnfStyle w:val="000000000000"/>
               <w:rPr>
                 <w:rFonts w:ascii="Arial" w:eastAsia="Arial" w:hAnsi="Arial" w:cs="Arial"/>
               </w:rPr>
@@ -7769,6 +7438,9 @@
         <w:spacing w:line="276" w:lineRule="auto"/>
         <w:ind w:left="0" w:firstLine="0"/>
       </w:pPr>
+      <w:r>
+        <w:t>Esta linia es para borrar</w:t>
+      </w:r>
     </w:p>
     <w:sectPr>
       <w:headerReference w:type="default" r:id="rId9"/>
@@ -7782,7 +7454,7 @@
 </file>
 
 <file path=word/endnotes.xml><?xml version="1.0" encoding="utf-8"?>
-<w:endnotes xmlns:wpc="http://schemas.microsoft.com/office/word/2010/wordprocessingCanvas" xmlns:cx="http://schemas.microsoft.com/office/drawing/2014/chartex" xmlns:cx1="http://schemas.microsoft.com/office/drawing/2015/9/8/chartex" xmlns:cx2="http://schemas.microsoft.com/office/drawing/2015/10/21/chartex" xmlns:cx3="http://schemas.microsoft.com/office/drawing/2016/5/9/chartex" xmlns:cx4="http://schemas.microsoft.com/office/drawing/2016/5/10/chartex" xmlns:cx5="http://schemas.microsoft.com/office/drawing/2016/5/11/chartex" xmlns:cx6="http://schemas.microsoft.com/office/drawing/2016/5/12/chartex" xmlns:cx7="http://schemas.microsoft.com/office/drawing/2016/5/13/chartex" xmlns:cx8="http://schemas.microsoft.com/office/drawing/2016/5/14/chartex" xmlns:mc="http://schemas.openxmlformats.org/markup-compatibility/2006" xmlns:aink="http://schemas.microsoft.com/office/drawing/2016/ink" xmlns:am3d="http://schemas.microsoft.com/office/drawing/2017/model3d" xmlns:o="urn:schemas-microsoft-com:office:office" xmlns:r="http://schemas.openxmlformats.org/officeDocument/2006/relationships" xmlns:m="http://schemas.openxmlformats.org/officeDocument/2006/math" xmlns:v="urn:schemas-microsoft-com:vml" xmlns:wp14="http://schemas.microsoft.com/office/word/2010/wordprocessingDrawing" xmlns:wp="http://schemas.openxmlformats.org/drawingml/2006/wordprocessingDrawing" xmlns:w10="urn:schemas-microsoft-com:office:word" xmlns:w="http://schemas.openxmlformats.org/wordprocessingml/2006/main" xmlns:w14="http://schemas.microsoft.com/office/word/2010/wordml" xmlns:w15="http://schemas.microsoft.com/office/word/2012/wordml" xmlns:w16cex="http://schemas.microsoft.com/office/word/2018/wordml/cex" xmlns:w16cid="http://schemas.microsoft.com/office/word/2016/wordml/cid" xmlns:w16="http://schemas.microsoft.com/office/word/2018/wordml" xmlns:w16sdtdh="http://schemas.microsoft.com/office/word/2020/wordml/sdtdatahash" xmlns:w16se="http://schemas.microsoft.com/office/word/2015/wordml/symex" xmlns:wpg="http://schemas.microsoft.com/office/word/2010/wordprocessingGroup" xmlns:wpi="http://schemas.microsoft.com/office/word/2010/wordprocessingInk" xmlns:wne="http://schemas.microsoft.com/office/word/2006/wordml" xmlns:wps="http://schemas.microsoft.com/office/word/2010/wordprocessingShape" mc:Ignorable="w14 w15 w16se w16cid w16 w16cex w16sdtdh wp14">
+<w:endnotes xmlns:ve="http://schemas.openxmlformats.org/markup-compatibility/2006" xmlns:o="urn:schemas-microsoft-com:office:office" xmlns:r="http://schemas.openxmlformats.org/officeDocument/2006/relationships" xmlns:m="http://schemas.openxmlformats.org/officeDocument/2006/math" xmlns:v="urn:schemas-microsoft-com:vml" xmlns:wp="http://schemas.openxmlformats.org/drawingml/2006/wordprocessingDrawing" xmlns:w10="urn:schemas-microsoft-com:office:word" xmlns:w="http://schemas.openxmlformats.org/wordprocessingml/2006/main" xmlns:wne="http://schemas.microsoft.com/office/word/2006/wordml">
   <w:endnote w:type="separator" w:id="-1">
     <w:p>
       <w:r>
@@ -7804,7 +7476,7 @@
 </file>
 
 <file path=word/footer1.xml><?xml version="1.0" encoding="utf-8"?>
-<w:ftr xmlns:wpc="http://schemas.microsoft.com/office/word/2010/wordprocessingCanvas" xmlns:cx="http://schemas.microsoft.com/office/drawing/2014/chartex" xmlns:cx1="http://schemas.microsoft.com/office/drawing/2015/9/8/chartex" xmlns:cx2="http://schemas.microsoft.com/office/drawing/2015/10/21/chartex" xmlns:cx3="http://schemas.microsoft.com/office/drawing/2016/5/9/chartex" xmlns:cx4="http://schemas.microsoft.com/office/drawing/2016/5/10/chartex" xmlns:cx5="http://schemas.microsoft.com/office/drawing/2016/5/11/chartex" xmlns:cx6="http://schemas.microsoft.com/office/drawing/2016/5/12/chartex" xmlns:cx7="http://schemas.microsoft.com/office/drawing/2016/5/13/chartex" xmlns:cx8="http://schemas.microsoft.com/office/drawing/2016/5/14/chartex" xmlns:mc="http://schemas.openxmlformats.org/markup-compatibility/2006" xmlns:aink="http://schemas.microsoft.com/office/drawing/2016/ink" xmlns:am3d="http://schemas.microsoft.com/office/drawing/2017/model3d" xmlns:o="urn:schemas-microsoft-com:office:office" xmlns:r="http://schemas.openxmlformats.org/officeDocument/2006/relationships" xmlns:m="http://schemas.openxmlformats.org/officeDocument/2006/math" xmlns:v="urn:schemas-microsoft-com:vml" xmlns:wp14="http://schemas.microsoft.com/office/word/2010/wordprocessingDrawing" xmlns:wp="http://schemas.openxmlformats.org/drawingml/2006/wordprocessingDrawing" xmlns:w10="urn:schemas-microsoft-com:office:word" xmlns:w="http://schemas.openxmlformats.org/wordprocessingml/2006/main" xmlns:w14="http://schemas.microsoft.com/office/word/2010/wordml" xmlns:w15="http://schemas.microsoft.com/office/word/2012/wordml" xmlns:w16cex="http://schemas.microsoft.com/office/word/2018/wordml/cex" xmlns:w16cid="http://schemas.microsoft.com/office/word/2016/wordml/cid" xmlns:w16="http://schemas.microsoft.com/office/word/2018/wordml" xmlns:w16sdtdh="http://schemas.microsoft.com/office/word/2020/wordml/sdtdatahash" xmlns:w16se="http://schemas.microsoft.com/office/word/2015/wordml/symex" xmlns:wpg="http://schemas.microsoft.com/office/word/2010/wordprocessingGroup" xmlns:wpi="http://schemas.microsoft.com/office/word/2010/wordprocessingInk" xmlns:wne="http://schemas.microsoft.com/office/word/2006/wordml" xmlns:wps="http://schemas.microsoft.com/office/word/2010/wordprocessingShape" mc:Ignorable="w14 w15 w16se w16cid w16 w16cex w16sdtdh wp14">
+<w:ftr xmlns:ve="http://schemas.openxmlformats.org/markup-compatibility/2006" xmlns:o="urn:schemas-microsoft-com:office:office" xmlns:r="http://schemas.openxmlformats.org/officeDocument/2006/relationships" xmlns:m="http://schemas.openxmlformats.org/officeDocument/2006/math" xmlns:v="urn:schemas-microsoft-com:vml" xmlns:wp="http://schemas.openxmlformats.org/drawingml/2006/wordprocessingDrawing" xmlns:w10="urn:schemas-microsoft-com:office:word" xmlns:w="http://schemas.openxmlformats.org/wordprocessingml/2006/main" xmlns:wne="http://schemas.microsoft.com/office/word/2006/wordml">
   <w:p>
     <w:pPr>
       <w:pStyle w:val="Piedepgina"/>
@@ -7814,7 +7486,7 @@
 </file>
 
 <file path=word/footnotes.xml><?xml version="1.0" encoding="utf-8"?>
-<w:footnotes xmlns:wpc="http://schemas.microsoft.com/office/word/2010/wordprocessingCanvas" xmlns:cx="http://schemas.microsoft.com/office/drawing/2014/chartex" xmlns:cx1="http://schemas.microsoft.com/office/drawing/2015/9/8/chartex" xmlns:cx2="http://schemas.microsoft.com/office/drawing/2015/10/21/chartex" xmlns:cx3="http://schemas.microsoft.com/office/drawing/2016/5/9/chartex" xmlns:cx4="http://schemas.microsoft.com/office/drawing/2016/5/10/chartex" xmlns:cx5="http://schemas.microsoft.com/office/drawing/2016/5/11/chartex" xmlns:cx6="http://schemas.microsoft.com/office/drawing/2016/5/12/chartex" xmlns:cx7="http://schemas.microsoft.com/office/drawing/2016/5/13/chartex" xmlns:cx8="http://schemas.microsoft.com/office/drawing/2016/5/14/chartex" xmlns:mc="http://schemas.openxmlformats.org/markup-compatibility/2006" xmlns:aink="http://schemas.microsoft.com/office/drawing/2016/ink" xmlns:am3d="http://schemas.microsoft.com/office/drawing/2017/model3d" xmlns:o="urn:schemas-microsoft-com:office:office" xmlns:r="http://schemas.openxmlformats.org/officeDocument/2006/relationships" xmlns:m="http://schemas.openxmlformats.org/officeDocument/2006/math" xmlns:v="urn:schemas-microsoft-com:vml" xmlns:wp14="http://schemas.microsoft.com/office/word/2010/wordprocessingDrawing" xmlns:wp="http://schemas.openxmlformats.org/drawingml/2006/wordprocessingDrawing" xmlns:w10="urn:schemas-microsoft-com:office:word" xmlns:w="http://schemas.openxmlformats.org/wordprocessingml/2006/main" xmlns:w14="http://schemas.microsoft.com/office/word/2010/wordml" xmlns:w15="http://schemas.microsoft.com/office/word/2012/wordml" xmlns:w16cex="http://schemas.microsoft.com/office/word/2018/wordml/cex" xmlns:w16cid="http://schemas.microsoft.com/office/word/2016/wordml/cid" xmlns:w16="http://schemas.microsoft.com/office/word/2018/wordml" xmlns:w16sdtdh="http://schemas.microsoft.com/office/word/2020/wordml/sdtdatahash" xmlns:w16se="http://schemas.microsoft.com/office/word/2015/wordml/symex" xmlns:wpg="http://schemas.microsoft.com/office/word/2010/wordprocessingGroup" xmlns:wpi="http://schemas.microsoft.com/office/word/2010/wordprocessingInk" xmlns:wne="http://schemas.microsoft.com/office/word/2006/wordml" xmlns:wps="http://schemas.microsoft.com/office/word/2010/wordprocessingShape" mc:Ignorable="w14 w15 w16se w16cid w16 w16cex w16sdtdh wp14">
+<w:footnotes xmlns:ve="http://schemas.openxmlformats.org/markup-compatibility/2006" xmlns:o="urn:schemas-microsoft-com:office:office" xmlns:r="http://schemas.openxmlformats.org/officeDocument/2006/relationships" xmlns:m="http://schemas.openxmlformats.org/officeDocument/2006/math" xmlns:v="urn:schemas-microsoft-com:vml" xmlns:wp="http://schemas.openxmlformats.org/drawingml/2006/wordprocessingDrawing" xmlns:w10="urn:schemas-microsoft-com:office:word" xmlns:w="http://schemas.openxmlformats.org/wordprocessingml/2006/main" xmlns:wne="http://schemas.microsoft.com/office/word/2006/wordml">
   <w:footnote w:type="separator" w:id="-1">
     <w:p>
       <w:r>
@@ -7836,12 +7508,12 @@
 </file>
 
 <file path=word/header1.xml><?xml version="1.0" encoding="utf-8"?>
-<w:hdr xmlns:wpc="http://schemas.microsoft.com/office/word/2010/wordprocessingCanvas" xmlns:cx="http://schemas.microsoft.com/office/drawing/2014/chartex" xmlns:cx1="http://schemas.microsoft.com/office/drawing/2015/9/8/chartex" xmlns:cx2="http://schemas.microsoft.com/office/drawing/2015/10/21/chartex" xmlns:cx3="http://schemas.microsoft.com/office/drawing/2016/5/9/chartex" xmlns:cx4="http://schemas.microsoft.com/office/drawing/2016/5/10/chartex" xmlns:cx5="http://schemas.microsoft.com/office/drawing/2016/5/11/chartex" xmlns:cx6="http://schemas.microsoft.com/office/drawing/2016/5/12/chartex" xmlns:cx7="http://schemas.microsoft.com/office/drawing/2016/5/13/chartex" xmlns:cx8="http://schemas.microsoft.com/office/drawing/2016/5/14/chartex" xmlns:mc="http://schemas.openxmlformats.org/markup-compatibility/2006" xmlns:aink="http://schemas.microsoft.com/office/drawing/2016/ink" xmlns:am3d="http://schemas.microsoft.com/office/drawing/2017/model3d" xmlns:o="urn:schemas-microsoft-com:office:office" xmlns:r="http://schemas.openxmlformats.org/officeDocument/2006/relationships" xmlns:m="http://schemas.openxmlformats.org/officeDocument/2006/math" xmlns:v="urn:schemas-microsoft-com:vml" xmlns:wp14="http://schemas.microsoft.com/office/word/2010/wordprocessingDrawing" xmlns:wp="http://schemas.openxmlformats.org/drawingml/2006/wordprocessingDrawing" xmlns:w10="urn:schemas-microsoft-com:office:word" xmlns:w="http://schemas.openxmlformats.org/wordprocessingml/2006/main" xmlns:w14="http://schemas.microsoft.com/office/word/2010/wordml" xmlns:w15="http://schemas.microsoft.com/office/word/2012/wordml" xmlns:w16cex="http://schemas.microsoft.com/office/word/2018/wordml/cex" xmlns:w16cid="http://schemas.microsoft.com/office/word/2016/wordml/cid" xmlns:w16="http://schemas.microsoft.com/office/word/2018/wordml" xmlns:w16sdtdh="http://schemas.microsoft.com/office/word/2020/wordml/sdtdatahash" xmlns:w16se="http://schemas.microsoft.com/office/word/2015/wordml/symex" xmlns:wpg="http://schemas.microsoft.com/office/word/2010/wordprocessingGroup" xmlns:wpi="http://schemas.microsoft.com/office/word/2010/wordprocessingInk" xmlns:wne="http://schemas.microsoft.com/office/word/2006/wordml" xmlns:wps="http://schemas.microsoft.com/office/word/2010/wordprocessingShape" mc:Ignorable="w14 w15 w16se w16cid w16 w16cex w16sdtdh wp14">
+<w:hdr xmlns:ve="http://schemas.openxmlformats.org/markup-compatibility/2006" xmlns:o="urn:schemas-microsoft-com:office:office" xmlns:r="http://schemas.openxmlformats.org/officeDocument/2006/relationships" xmlns:m="http://schemas.openxmlformats.org/officeDocument/2006/math" xmlns:v="urn:schemas-microsoft-com:vml" xmlns:wp="http://schemas.openxmlformats.org/drawingml/2006/wordprocessingDrawing" xmlns:w10="urn:schemas-microsoft-com:office:word" xmlns:w="http://schemas.openxmlformats.org/wordprocessingml/2006/main" xmlns:wne="http://schemas.microsoft.com/office/word/2006/wordml">
   <w:tbl>
     <w:tblPr>
       <w:tblW w:w="0" w:type="auto"/>
       <w:tblLayout w:type="fixed"/>
-      <w:tblLook w:val="06A0" w:firstRow="1" w:lastRow="0" w:firstColumn="1" w:lastColumn="0" w:noHBand="1" w:noVBand="1"/>
+      <w:tblLook w:val="06A0"/>
     </w:tblPr>
     <w:tblGrid>
       <w:gridCol w:w="3080"/>
@@ -7894,8 +7566,8 @@
 </file>
 
 <file path=word/numbering.xml><?xml version="1.0" encoding="utf-8"?>
-<w:numbering xmlns:wpc="http://schemas.microsoft.com/office/word/2010/wordprocessingCanvas" xmlns:cx="http://schemas.microsoft.com/office/drawing/2014/chartex" xmlns:cx1="http://schemas.microsoft.com/office/drawing/2015/9/8/chartex" xmlns:cx2="http://schemas.microsoft.com/office/drawing/2015/10/21/chartex" xmlns:cx3="http://schemas.microsoft.com/office/drawing/2016/5/9/chartex" xmlns:cx4="http://schemas.microsoft.com/office/drawing/2016/5/10/chartex" xmlns:cx5="http://schemas.microsoft.com/office/drawing/2016/5/11/chartex" xmlns:cx6="http://schemas.microsoft.com/office/drawing/2016/5/12/chartex" xmlns:cx7="http://schemas.microsoft.com/office/drawing/2016/5/13/chartex" xmlns:cx8="http://schemas.microsoft.com/office/drawing/2016/5/14/chartex" xmlns:mc="http://schemas.openxmlformats.org/markup-compatibility/2006" xmlns:aink="http://schemas.microsoft.com/office/drawing/2016/ink" xmlns:am3d="http://schemas.microsoft.com/office/drawing/2017/model3d" xmlns:o="urn:schemas-microsoft-com:office:office" xmlns:r="http://schemas.openxmlformats.org/officeDocument/2006/relationships" xmlns:m="http://schemas.openxmlformats.org/officeDocument/2006/math" xmlns:v="urn:schemas-microsoft-com:vml" xmlns:wp14="http://schemas.microsoft.com/office/word/2010/wordprocessingDrawing" xmlns:wp="http://schemas.openxmlformats.org/drawingml/2006/wordprocessingDrawing" xmlns:w10="urn:schemas-microsoft-com:office:word" xmlns:w="http://schemas.openxmlformats.org/wordprocessingml/2006/main" xmlns:w14="http://schemas.microsoft.com/office/word/2010/wordml" xmlns:w15="http://schemas.microsoft.com/office/word/2012/wordml" xmlns:w16cex="http://schemas.microsoft.com/office/word/2018/wordml/cex" xmlns:w16cid="http://schemas.microsoft.com/office/word/2016/wordml/cid" xmlns:w16="http://schemas.microsoft.com/office/word/2018/wordml" xmlns:w16sdtdh="http://schemas.microsoft.com/office/word/2020/wordml/sdtdatahash" xmlns:w16se="http://schemas.microsoft.com/office/word/2015/wordml/symex" xmlns:wpg="http://schemas.microsoft.com/office/word/2010/wordprocessingGroup" xmlns:wpi="http://schemas.microsoft.com/office/word/2010/wordprocessingInk" xmlns:wne="http://schemas.microsoft.com/office/word/2006/wordml" xmlns:wps="http://schemas.microsoft.com/office/word/2010/wordprocessingShape" mc:Ignorable="w14 w15 w16se w16cid w16 w16cex w16sdtdh wp14">
-  <w:abstractNum w:abstractNumId="0" w15:restartNumberingAfterBreak="0">
+<w:numbering xmlns:ve="http://schemas.openxmlformats.org/markup-compatibility/2006" xmlns:o="urn:schemas-microsoft-com:office:office" xmlns:r="http://schemas.openxmlformats.org/officeDocument/2006/relationships" xmlns:m="http://schemas.openxmlformats.org/officeDocument/2006/math" xmlns:v="urn:schemas-microsoft-com:vml" xmlns:wp="http://schemas.openxmlformats.org/drawingml/2006/wordprocessingDrawing" xmlns:w10="urn:schemas-microsoft-com:office:word" xmlns:w="http://schemas.openxmlformats.org/wordprocessingml/2006/main" xmlns:wne="http://schemas.microsoft.com/office/word/2006/wordml">
+  <w:abstractNum w:abstractNumId="0">
     <w:nsid w:val="04CC2319"/>
     <w:multiLevelType w:val="hybridMultilevel"/>
     <w:tmpl w:val="4D540C9C"/>
@@ -8008,7 +7680,7 @@
       </w:rPr>
     </w:lvl>
   </w:abstractNum>
-  <w:abstractNum w:abstractNumId="1" w15:restartNumberingAfterBreak="0">
+  <w:abstractNum w:abstractNumId="1">
     <w:nsid w:val="0B84039F"/>
     <w:multiLevelType w:val="hybridMultilevel"/>
     <w:tmpl w:val="49105F70"/>
@@ -8121,7 +7793,7 @@
       </w:rPr>
     </w:lvl>
   </w:abstractNum>
-  <w:abstractNum w:abstractNumId="2" w15:restartNumberingAfterBreak="0">
+  <w:abstractNum w:abstractNumId="2">
     <w:nsid w:val="0C5B2AAE"/>
     <w:multiLevelType w:val="hybridMultilevel"/>
     <w:tmpl w:val="2A661016"/>
@@ -8234,7 +7906,7 @@
       </w:rPr>
     </w:lvl>
   </w:abstractNum>
-  <w:abstractNum w:abstractNumId="3" w15:restartNumberingAfterBreak="0">
+  <w:abstractNum w:abstractNumId="3">
     <w:nsid w:val="106F14B1"/>
     <w:multiLevelType w:val="hybridMultilevel"/>
     <w:tmpl w:val="DCDEB686"/>
@@ -8347,7 +8019,7 @@
       </w:rPr>
     </w:lvl>
   </w:abstractNum>
-  <w:abstractNum w:abstractNumId="4" w15:restartNumberingAfterBreak="0">
+  <w:abstractNum w:abstractNumId="4">
     <w:nsid w:val="15EC21F7"/>
     <w:multiLevelType w:val="hybridMultilevel"/>
     <w:tmpl w:val="163C4250"/>
@@ -8460,7 +8132,7 @@
       </w:rPr>
     </w:lvl>
   </w:abstractNum>
-  <w:abstractNum w:abstractNumId="5" w15:restartNumberingAfterBreak="0">
+  <w:abstractNum w:abstractNumId="5">
     <w:nsid w:val="19272CDD"/>
     <w:multiLevelType w:val="hybridMultilevel"/>
     <w:tmpl w:val="FFFFFFFF"/>
@@ -8573,7 +8245,7 @@
       </w:rPr>
     </w:lvl>
   </w:abstractNum>
-  <w:abstractNum w:abstractNumId="6" w15:restartNumberingAfterBreak="0">
+  <w:abstractNum w:abstractNumId="6">
     <w:nsid w:val="1A64220D"/>
     <w:multiLevelType w:val="hybridMultilevel"/>
     <w:tmpl w:val="089A6734"/>
@@ -8686,7 +8358,7 @@
       </w:rPr>
     </w:lvl>
   </w:abstractNum>
-  <w:abstractNum w:abstractNumId="7" w15:restartNumberingAfterBreak="0">
+  <w:abstractNum w:abstractNumId="7">
     <w:nsid w:val="1F7A3242"/>
     <w:multiLevelType w:val="hybridMultilevel"/>
     <w:tmpl w:val="9E9EB7B8"/>
@@ -8799,7 +8471,7 @@
       </w:rPr>
     </w:lvl>
   </w:abstractNum>
-  <w:abstractNum w:abstractNumId="8" w15:restartNumberingAfterBreak="0">
+  <w:abstractNum w:abstractNumId="8">
     <w:nsid w:val="20CD1FB7"/>
     <w:multiLevelType w:val="hybridMultilevel"/>
     <w:tmpl w:val="E08842B2"/>
@@ -8912,7 +8584,7 @@
       </w:rPr>
     </w:lvl>
   </w:abstractNum>
-  <w:abstractNum w:abstractNumId="9" w15:restartNumberingAfterBreak="0">
+  <w:abstractNum w:abstractNumId="9">
     <w:nsid w:val="2AE95DDF"/>
     <w:multiLevelType w:val="hybridMultilevel"/>
     <w:tmpl w:val="20D4E3C6"/>
@@ -9025,7 +8697,7 @@
       </w:rPr>
     </w:lvl>
   </w:abstractNum>
-  <w:abstractNum w:abstractNumId="10" w15:restartNumberingAfterBreak="0">
+  <w:abstractNum w:abstractNumId="10">
     <w:nsid w:val="2C5617C7"/>
     <w:multiLevelType w:val="hybridMultilevel"/>
     <w:tmpl w:val="AD96E1D0"/>
@@ -9138,7 +8810,7 @@
       </w:rPr>
     </w:lvl>
   </w:abstractNum>
-  <w:abstractNum w:abstractNumId="11" w15:restartNumberingAfterBreak="0">
+  <w:abstractNum w:abstractNumId="11">
     <w:nsid w:val="307E1ED9"/>
     <w:multiLevelType w:val="hybridMultilevel"/>
     <w:tmpl w:val="6726A638"/>
@@ -9251,7 +8923,7 @@
       </w:rPr>
     </w:lvl>
   </w:abstractNum>
-  <w:abstractNum w:abstractNumId="12" w15:restartNumberingAfterBreak="0">
+  <w:abstractNum w:abstractNumId="12">
     <w:nsid w:val="34D2223E"/>
     <w:multiLevelType w:val="hybridMultilevel"/>
     <w:tmpl w:val="D53270FC"/>
@@ -9364,7 +9036,7 @@
       </w:rPr>
     </w:lvl>
   </w:abstractNum>
-  <w:abstractNum w:abstractNumId="13" w15:restartNumberingAfterBreak="0">
+  <w:abstractNum w:abstractNumId="13">
     <w:nsid w:val="38E2676A"/>
     <w:multiLevelType w:val="hybridMultilevel"/>
     <w:tmpl w:val="1256BC26"/>
@@ -9483,7 +9155,7 @@
       </w:rPr>
     </w:lvl>
   </w:abstractNum>
-  <w:abstractNum w:abstractNumId="14" w15:restartNumberingAfterBreak="0">
+  <w:abstractNum w:abstractNumId="14">
     <w:nsid w:val="43351646"/>
     <w:multiLevelType w:val="hybridMultilevel"/>
     <w:tmpl w:val="6DA86546"/>
@@ -9596,7 +9268,7 @@
       </w:rPr>
     </w:lvl>
   </w:abstractNum>
-  <w:abstractNum w:abstractNumId="15" w15:restartNumberingAfterBreak="0">
+  <w:abstractNum w:abstractNumId="15">
     <w:nsid w:val="4FFF410A"/>
     <w:multiLevelType w:val="hybridMultilevel"/>
     <w:tmpl w:val="E05834D2"/>
@@ -9709,7 +9381,7 @@
       </w:rPr>
     </w:lvl>
   </w:abstractNum>
-  <w:abstractNum w:abstractNumId="16" w15:restartNumberingAfterBreak="0">
+  <w:abstractNum w:abstractNumId="16">
     <w:nsid w:val="58336AE9"/>
     <w:multiLevelType w:val="hybridMultilevel"/>
     <w:tmpl w:val="58E0FB54"/>
@@ -9822,7 +9494,7 @@
       </w:rPr>
     </w:lvl>
   </w:abstractNum>
-  <w:abstractNum w:abstractNumId="17" w15:restartNumberingAfterBreak="0">
+  <w:abstractNum w:abstractNumId="17">
     <w:nsid w:val="5BE36538"/>
     <w:multiLevelType w:val="hybridMultilevel"/>
     <w:tmpl w:val="FFFFFFFF"/>
@@ -9935,7 +9607,7 @@
       </w:rPr>
     </w:lvl>
   </w:abstractNum>
-  <w:abstractNum w:abstractNumId="18" w15:restartNumberingAfterBreak="0">
+  <w:abstractNum w:abstractNumId="18">
     <w:nsid w:val="6CB818CC"/>
     <w:multiLevelType w:val="hybridMultilevel"/>
     <w:tmpl w:val="E0526D3A"/>
@@ -10048,7 +9720,7 @@
       </w:rPr>
     </w:lvl>
   </w:abstractNum>
-  <w:abstractNum w:abstractNumId="19" w15:restartNumberingAfterBreak="0">
+  <w:abstractNum w:abstractNumId="19">
     <w:nsid w:val="6E48090B"/>
     <w:multiLevelType w:val="hybridMultilevel"/>
     <w:tmpl w:val="5308E18C"/>
@@ -10161,7 +9833,7 @@
       </w:rPr>
     </w:lvl>
   </w:abstractNum>
-  <w:abstractNum w:abstractNumId="20" w15:restartNumberingAfterBreak="0">
+  <w:abstractNum w:abstractNumId="20">
     <w:nsid w:val="704C7474"/>
     <w:multiLevelType w:val="hybridMultilevel"/>
     <w:tmpl w:val="AC9A1B9C"/>
@@ -10341,7 +10013,7 @@
 </file>
 
 <file path=word/styles.xml><?xml version="1.0" encoding="utf-8"?>
-<w:styles xmlns:mc="http://schemas.openxmlformats.org/markup-compatibility/2006" xmlns:r="http://schemas.openxmlformats.org/officeDocument/2006/relationships" xmlns:w="http://schemas.openxmlformats.org/wordprocessingml/2006/main" xmlns:w14="http://schemas.microsoft.com/office/word/2010/wordml" xmlns:w15="http://schemas.microsoft.com/office/word/2012/wordml" xmlns:w16cex="http://schemas.microsoft.com/office/word/2018/wordml/cex" xmlns:w16cid="http://schemas.microsoft.com/office/word/2016/wordml/cid" xmlns:w16="http://schemas.microsoft.com/office/word/2018/wordml" xmlns:w16sdtdh="http://schemas.microsoft.com/office/word/2020/wordml/sdtdatahash" xmlns:w16se="http://schemas.microsoft.com/office/word/2015/wordml/symex" mc:Ignorable="w14 w15 w16se w16cid w16 w16cex w16sdtdh">
+<w:styles xmlns:r="http://schemas.openxmlformats.org/officeDocument/2006/relationships" xmlns:w="http://schemas.openxmlformats.org/wordprocessingml/2006/main">
   <w:docDefaults>
     <w:rPrDefault>
       <w:rPr>
@@ -10359,387 +10031,149 @@
       </w:pPr>
     </w:pPrDefault>
   </w:docDefaults>
-  <w:latentStyles w:defLockedState="0" w:defUIPriority="99" w:defSemiHidden="0" w:defUnhideWhenUsed="0" w:defQFormat="0" w:count="376">
-    <w:lsdException w:name="Normal" w:uiPriority="0" w:qFormat="1"/>
-    <w:lsdException w:name="heading 1" w:uiPriority="9" w:qFormat="1"/>
-    <w:lsdException w:name="heading 2" w:semiHidden="1" w:uiPriority="9" w:unhideWhenUsed="1" w:qFormat="1"/>
-    <w:lsdException w:name="heading 3" w:semiHidden="1" w:uiPriority="9" w:unhideWhenUsed="1" w:qFormat="1"/>
-    <w:lsdException w:name="heading 4" w:semiHidden="1" w:uiPriority="9" w:unhideWhenUsed="1" w:qFormat="1"/>
-    <w:lsdException w:name="heading 5" w:semiHidden="1" w:uiPriority="9" w:unhideWhenUsed="1" w:qFormat="1"/>
-    <w:lsdException w:name="heading 6" w:semiHidden="1" w:uiPriority="9" w:unhideWhenUsed="1" w:qFormat="1"/>
-    <w:lsdException w:name="heading 7" w:semiHidden="1" w:uiPriority="9" w:unhideWhenUsed="1" w:qFormat="1"/>
-    <w:lsdException w:name="heading 8" w:semiHidden="1" w:uiPriority="9" w:unhideWhenUsed="1" w:qFormat="1"/>
-    <w:lsdException w:name="heading 9" w:semiHidden="1" w:uiPriority="9" w:unhideWhenUsed="1" w:qFormat="1"/>
-    <w:lsdException w:name="index 1" w:semiHidden="1" w:unhideWhenUsed="1"/>
-    <w:lsdException w:name="index 2" w:semiHidden="1" w:unhideWhenUsed="1"/>
-    <w:lsdException w:name="index 3" w:semiHidden="1" w:unhideWhenUsed="1"/>
-    <w:lsdException w:name="index 4" w:semiHidden="1" w:unhideWhenUsed="1"/>
-    <w:lsdException w:name="index 5" w:semiHidden="1" w:unhideWhenUsed="1"/>
-    <w:lsdException w:name="index 6" w:semiHidden="1" w:unhideWhenUsed="1"/>
-    <w:lsdException w:name="index 7" w:semiHidden="1" w:unhideWhenUsed="1"/>
-    <w:lsdException w:name="index 8" w:semiHidden="1" w:unhideWhenUsed="1"/>
-    <w:lsdException w:name="index 9" w:semiHidden="1" w:unhideWhenUsed="1"/>
-    <w:lsdException w:name="toc 1" w:semiHidden="1" w:uiPriority="39" w:unhideWhenUsed="1"/>
-    <w:lsdException w:name="toc 2" w:semiHidden="1" w:uiPriority="39" w:unhideWhenUsed="1"/>
-    <w:lsdException w:name="toc 3" w:semiHidden="1" w:uiPriority="39" w:unhideWhenUsed="1"/>
-    <w:lsdException w:name="toc 4" w:semiHidden="1" w:uiPriority="39" w:unhideWhenUsed="1"/>
-    <w:lsdException w:name="toc 5" w:semiHidden="1" w:uiPriority="39" w:unhideWhenUsed="1"/>
-    <w:lsdException w:name="toc 6" w:semiHidden="1" w:uiPriority="39" w:unhideWhenUsed="1"/>
-    <w:lsdException w:name="toc 7" w:semiHidden="1" w:uiPriority="39" w:unhideWhenUsed="1"/>
-    <w:lsdException w:name="toc 8" w:semiHidden="1" w:uiPriority="39" w:unhideWhenUsed="1"/>
-    <w:lsdException w:name="toc 9" w:semiHidden="1" w:uiPriority="39" w:unhideWhenUsed="1"/>
-    <w:lsdException w:name="Normal Indent" w:semiHidden="1" w:unhideWhenUsed="1"/>
-    <w:lsdException w:name="footnote text" w:semiHidden="1" w:unhideWhenUsed="1"/>
-    <w:lsdException w:name="annotation text" w:semiHidden="1" w:unhideWhenUsed="1"/>
-    <w:lsdException w:name="header" w:semiHidden="1" w:unhideWhenUsed="1"/>
-    <w:lsdException w:name="footer" w:semiHidden="1" w:unhideWhenUsed="1"/>
-    <w:lsdException w:name="index heading" w:semiHidden="1" w:unhideWhenUsed="1"/>
-    <w:lsdException w:name="caption" w:semiHidden="1" w:uiPriority="35" w:unhideWhenUsed="1" w:qFormat="1"/>
-    <w:lsdException w:name="table of figures" w:semiHidden="1" w:unhideWhenUsed="1"/>
-    <w:lsdException w:name="envelope address" w:semiHidden="1" w:unhideWhenUsed="1"/>
-    <w:lsdException w:name="envelope return" w:semiHidden="1" w:unhideWhenUsed="1"/>
-    <w:lsdException w:name="footnote reference" w:semiHidden="1" w:unhideWhenUsed="1"/>
-    <w:lsdException w:name="annotation reference" w:semiHidden="1" w:unhideWhenUsed="1"/>
-    <w:lsdException w:name="line number" w:semiHidden="1" w:unhideWhenUsed="1"/>
-    <w:lsdException w:name="page number" w:semiHidden="1" w:unhideWhenUsed="1"/>
-    <w:lsdException w:name="endnote reference" w:semiHidden="1" w:unhideWhenUsed="1"/>
-    <w:lsdException w:name="endnote text" w:semiHidden="1" w:unhideWhenUsed="1"/>
-    <w:lsdException w:name="table of authorities" w:semiHidden="1" w:unhideWhenUsed="1"/>
-    <w:lsdException w:name="macro" w:semiHidden="1" w:unhideWhenUsed="1"/>
-    <w:lsdException w:name="toa heading" w:semiHidden="1" w:unhideWhenUsed="1"/>
-    <w:lsdException w:name="List" w:semiHidden="1" w:unhideWhenUsed="1"/>
-    <w:lsdException w:name="List Bullet" w:semiHidden="1" w:unhideWhenUsed="1"/>
-    <w:lsdException w:name="List Number" w:semiHidden="1" w:unhideWhenUsed="1"/>
-    <w:lsdException w:name="List 2" w:semiHidden="1" w:unhideWhenUsed="1"/>
-    <w:lsdException w:name="List 3" w:semiHidden="1" w:unhideWhenUsed="1"/>
-    <w:lsdException w:name="List 4" w:semiHidden="1" w:unhideWhenUsed="1"/>
-    <w:lsdException w:name="List 5" w:semiHidden="1" w:unhideWhenUsed="1"/>
-    <w:lsdException w:name="List Bullet 2" w:semiHidden="1" w:unhideWhenUsed="1"/>
-    <w:lsdException w:name="List Bullet 3" w:semiHidden="1" w:unhideWhenUsed="1"/>
-    <w:lsdException w:name="List Bullet 4" w:semiHidden="1" w:unhideWhenUsed="1"/>
-    <w:lsdException w:name="List Bullet 5" w:semiHidden="1" w:unhideWhenUsed="1"/>
-    <w:lsdException w:name="List Number 2" w:semiHidden="1" w:unhideWhenUsed="1"/>
-    <w:lsdException w:name="List Number 3" w:semiHidden="1" w:unhideWhenUsed="1"/>
-    <w:lsdException w:name="List Number 4" w:semiHidden="1" w:unhideWhenUsed="1"/>
-    <w:lsdException w:name="List Number 5" w:semiHidden="1" w:unhideWhenUsed="1"/>
-    <w:lsdException w:name="Title" w:uiPriority="10" w:qFormat="1"/>
-    <w:lsdException w:name="Closing" w:semiHidden="1" w:unhideWhenUsed="1"/>
-    <w:lsdException w:name="Signature" w:semiHidden="1" w:unhideWhenUsed="1"/>
-    <w:lsdException w:name="Default Paragraph Font" w:semiHidden="1" w:uiPriority="1" w:unhideWhenUsed="1"/>
-    <w:lsdException w:name="Body Text" w:semiHidden="1" w:unhideWhenUsed="1"/>
-    <w:lsdException w:name="Body Text Indent" w:semiHidden="1" w:unhideWhenUsed="1"/>
-    <w:lsdException w:name="List Continue" w:semiHidden="1" w:unhideWhenUsed="1"/>
-    <w:lsdException w:name="List Continue 2" w:semiHidden="1" w:unhideWhenUsed="1"/>
-    <w:lsdException w:name="List Continue 3" w:semiHidden="1" w:unhideWhenUsed="1"/>
-    <w:lsdException w:name="List Continue 4" w:semiHidden="1" w:unhideWhenUsed="1"/>
-    <w:lsdException w:name="List Continue 5" w:semiHidden="1" w:unhideWhenUsed="1"/>
-    <w:lsdException w:name="Message Header" w:semiHidden="1" w:unhideWhenUsed="1"/>
-    <w:lsdException w:name="Subtitle" w:uiPriority="11" w:qFormat="1"/>
-    <w:lsdException w:name="Salutation" w:semiHidden="1" w:unhideWhenUsed="1"/>
-    <w:lsdException w:name="Date" w:semiHidden="1" w:unhideWhenUsed="1"/>
-    <w:lsdException w:name="Body Text First Indent" w:semiHidden="1" w:unhideWhenUsed="1"/>
-    <w:lsdException w:name="Body Text First Indent 2" w:semiHidden="1" w:unhideWhenUsed="1"/>
-    <w:lsdException w:name="Note Heading" w:semiHidden="1" w:unhideWhenUsed="1"/>
-    <w:lsdException w:name="Body Text 2" w:semiHidden="1" w:unhideWhenUsed="1"/>
-    <w:lsdException w:name="Body Text 3" w:semiHidden="1" w:unhideWhenUsed="1"/>
-    <w:lsdException w:name="Body Text Indent 2" w:semiHidden="1" w:unhideWhenUsed="1"/>
-    <w:lsdException w:name="Body Text Indent 3" w:semiHidden="1" w:unhideWhenUsed="1"/>
-    <w:lsdException w:name="Block Text" w:semiHidden="1" w:unhideWhenUsed="1"/>
-    <w:lsdException w:name="Hyperlink" w:semiHidden="1" w:unhideWhenUsed="1"/>
-    <w:lsdException w:name="FollowedHyperlink" w:semiHidden="1" w:unhideWhenUsed="1"/>
-    <w:lsdException w:name="Strong" w:uiPriority="22" w:qFormat="1"/>
-    <w:lsdException w:name="Emphasis" w:uiPriority="20" w:qFormat="1"/>
-    <w:lsdException w:name="Document Map" w:semiHidden="1" w:unhideWhenUsed="1"/>
-    <w:lsdException w:name="Plain Text" w:semiHidden="1" w:unhideWhenUsed="1"/>
-    <w:lsdException w:name="E-mail Signature" w:semiHidden="1" w:unhideWhenUsed="1"/>
-    <w:lsdException w:name="HTML Top of Form" w:semiHidden="1" w:unhideWhenUsed="1"/>
-    <w:lsdException w:name="HTML Bottom of Form" w:semiHidden="1" w:unhideWhenUsed="1"/>
-    <w:lsdException w:name="Normal (Web)" w:semiHidden="1" w:unhideWhenUsed="1"/>
-    <w:lsdException w:name="HTML Acronym" w:semiHidden="1" w:unhideWhenUsed="1"/>
-    <w:lsdException w:name="HTML Address" w:semiHidden="1" w:unhideWhenUsed="1"/>
-    <w:lsdException w:name="HTML Cite" w:semiHidden="1" w:unhideWhenUsed="1"/>
-    <w:lsdException w:name="HTML Code" w:semiHidden="1" w:unhideWhenUsed="1"/>
-    <w:lsdException w:name="HTML Definition" w:semiHidden="1" w:unhideWhenUsed="1"/>
-    <w:lsdException w:name="HTML Keyboard" w:semiHidden="1" w:unhideWhenUsed="1"/>
-    <w:lsdException w:name="HTML Preformatted" w:semiHidden="1" w:unhideWhenUsed="1"/>
-    <w:lsdException w:name="HTML Sample" w:semiHidden="1" w:unhideWhenUsed="1"/>
-    <w:lsdException w:name="HTML Typewriter" w:semiHidden="1" w:unhideWhenUsed="1"/>
-    <w:lsdException w:name="HTML Variable" w:semiHidden="1" w:unhideWhenUsed="1"/>
-    <w:lsdException w:name="Normal Table" w:semiHidden="1" w:unhideWhenUsed="1"/>
-    <w:lsdException w:name="annotation subject" w:semiHidden="1" w:unhideWhenUsed="1"/>
-    <w:lsdException w:name="No List" w:semiHidden="1" w:unhideWhenUsed="1"/>
-    <w:lsdException w:name="Outline List 1" w:semiHidden="1" w:unhideWhenUsed="1"/>
-    <w:lsdException w:name="Outline List 2" w:semiHidden="1" w:unhideWhenUsed="1"/>
-    <w:lsdException w:name="Outline List 3" w:semiHidden="1" w:unhideWhenUsed="1"/>
-    <w:lsdException w:name="Table Simple 1" w:semiHidden="1" w:unhideWhenUsed="1"/>
-    <w:lsdException w:name="Table Simple 2" w:semiHidden="1" w:unhideWhenUsed="1"/>
-    <w:lsdException w:name="Table Simple 3" w:semiHidden="1" w:unhideWhenUsed="1"/>
-    <w:lsdException w:name="Table Classic 1" w:semiHidden="1" w:unhideWhenUsed="1"/>
-    <w:lsdException w:name="Table Classic 2" w:semiHidden="1" w:unhideWhenUsed="1"/>
-    <w:lsdException w:name="Table Classic 3" w:semiHidden="1" w:unhideWhenUsed="1"/>
-    <w:lsdException w:name="Table Classic 4" w:semiHidden="1" w:unhideWhenUsed="1"/>
-    <w:lsdException w:name="Table Colorful 1" w:semiHidden="1" w:unhideWhenUsed="1"/>
-    <w:lsdException w:name="Table Colorful 2" w:semiHidden="1" w:unhideWhenUsed="1"/>
-    <w:lsdException w:name="Table Colorful 3" w:semiHidden="1" w:unhideWhenUsed="1"/>
-    <w:lsdException w:name="Table Columns 1" w:semiHidden="1" w:unhideWhenUsed="1"/>
-    <w:lsdException w:name="Table Columns 2" w:semiHidden="1" w:unhideWhenUsed="1"/>
-    <w:lsdException w:name="Table Columns 3" w:semiHidden="1" w:unhideWhenUsed="1"/>
-    <w:lsdException w:name="Table Columns 4" w:semiHidden="1" w:unhideWhenUsed="1"/>
-    <w:lsdException w:name="Table Columns 5" w:semiHidden="1" w:unhideWhenUsed="1"/>
-    <w:lsdException w:name="Table Grid 1" w:semiHidden="1" w:unhideWhenUsed="1"/>
-    <w:lsdException w:name="Table Grid 2" w:semiHidden="1" w:unhideWhenUsed="1"/>
-    <w:lsdException w:name="Table Grid 3" w:semiHidden="1" w:unhideWhenUsed="1"/>
-    <w:lsdException w:name="Table Grid 4" w:semiHidden="1" w:unhideWhenUsed="1"/>
-    <w:lsdException w:name="Table Grid 5" w:semiHidden="1" w:unhideWhenUsed="1"/>
-    <w:lsdException w:name="Table Grid 6" w:semiHidden="1" w:unhideWhenUsed="1"/>
-    <w:lsdException w:name="Table Grid 7" w:semiHidden="1" w:unhideWhenUsed="1"/>
-    <w:lsdException w:name="Table Grid 8" w:semiHidden="1" w:unhideWhenUsed="1"/>
-    <w:lsdException w:name="Table List 1" w:semiHidden="1" w:unhideWhenUsed="1"/>
-    <w:lsdException w:name="Table List 2" w:semiHidden="1" w:unhideWhenUsed="1"/>
-    <w:lsdException w:name="Table List 3" w:semiHidden="1" w:unhideWhenUsed="1"/>
-    <w:lsdException w:name="Table List 4" w:semiHidden="1" w:unhideWhenUsed="1"/>
-    <w:lsdException w:name="Table List 5" w:semiHidden="1" w:unhideWhenUsed="1"/>
-    <w:lsdException w:name="Table List 6" w:semiHidden="1" w:unhideWhenUsed="1"/>
-    <w:lsdException w:name="Table List 7" w:semiHidden="1" w:unhideWhenUsed="1"/>
-    <w:lsdException w:name="Table List 8" w:semiHidden="1" w:unhideWhenUsed="1"/>
-    <w:lsdException w:name="Table 3D effects 1" w:semiHidden="1" w:unhideWhenUsed="1"/>
-    <w:lsdException w:name="Table 3D effects 2" w:semiHidden="1" w:unhideWhenUsed="1"/>
-    <w:lsdException w:name="Table 3D effects 3" w:semiHidden="1" w:unhideWhenUsed="1"/>
-    <w:lsdException w:name="Table Contemporary" w:semiHidden="1" w:unhideWhenUsed="1"/>
-    <w:lsdException w:name="Table Elegant" w:semiHidden="1" w:unhideWhenUsed="1"/>
-    <w:lsdException w:name="Table Professional" w:semiHidden="1" w:unhideWhenUsed="1"/>
-    <w:lsdException w:name="Table Subtle 1" w:semiHidden="1" w:unhideWhenUsed="1"/>
-    <w:lsdException w:name="Table Subtle 2" w:semiHidden="1" w:unhideWhenUsed="1"/>
-    <w:lsdException w:name="Table Web 1" w:semiHidden="1" w:unhideWhenUsed="1"/>
-    <w:lsdException w:name="Table Web 2" w:semiHidden="1" w:unhideWhenUsed="1"/>
-    <w:lsdException w:name="Table Web 3" w:semiHidden="1" w:unhideWhenUsed="1"/>
-    <w:lsdException w:name="Balloon Text" w:semiHidden="1" w:unhideWhenUsed="1"/>
-    <w:lsdException w:name="Table Grid" w:uiPriority="39"/>
-    <w:lsdException w:name="Table Theme" w:semiHidden="1" w:unhideWhenUsed="1"/>
-    <w:lsdException w:name="Placeholder Text" w:semiHidden="1"/>
-    <w:lsdException w:name="No Spacing" w:uiPriority="1" w:qFormat="1"/>
-    <w:lsdException w:name="Light Shading" w:uiPriority="60"/>
-    <w:lsdException w:name="Light List" w:uiPriority="61"/>
-    <w:lsdException w:name="Light Grid" w:uiPriority="62"/>
-    <w:lsdException w:name="Medium Shading 1" w:uiPriority="63"/>
-    <w:lsdException w:name="Medium Shading 2" w:uiPriority="64"/>
-    <w:lsdException w:name="Medium List 1" w:uiPriority="65"/>
-    <w:lsdException w:name="Medium List 2" w:uiPriority="66"/>
-    <w:lsdException w:name="Medium Grid 1" w:uiPriority="67"/>
-    <w:lsdException w:name="Medium Grid 2" w:uiPriority="68"/>
-    <w:lsdException w:name="Medium Grid 3" w:uiPriority="69"/>
-    <w:lsdException w:name="Dark List" w:uiPriority="70"/>
-    <w:lsdException w:name="Colorful Shading" w:uiPriority="71"/>
-    <w:lsdException w:name="Colorful List" w:uiPriority="72"/>
-    <w:lsdException w:name="Colorful Grid" w:uiPriority="73"/>
-    <w:lsdException w:name="Light Shading Accent 1" w:uiPriority="60"/>
-    <w:lsdException w:name="Light List Accent 1" w:uiPriority="61"/>
-    <w:lsdException w:name="Light Grid Accent 1" w:uiPriority="62"/>
-    <w:lsdException w:name="Medium Shading 1 Accent 1" w:uiPriority="63"/>
-    <w:lsdException w:name="Medium Shading 2 Accent 1" w:uiPriority="64"/>
-    <w:lsdException w:name="Medium List 1 Accent 1" w:uiPriority="65"/>
-    <w:lsdException w:name="Revision" w:semiHidden="1"/>
-    <w:lsdException w:name="List Paragraph" w:uiPriority="34" w:qFormat="1"/>
-    <w:lsdException w:name="Quote" w:uiPriority="29" w:qFormat="1"/>
-    <w:lsdException w:name="Intense Quote" w:uiPriority="30" w:qFormat="1"/>
-    <w:lsdException w:name="Medium List 2 Accent 1" w:uiPriority="66"/>
-    <w:lsdException w:name="Medium Grid 1 Accent 1" w:uiPriority="67"/>
-    <w:lsdException w:name="Medium Grid 2 Accent 1" w:uiPriority="68"/>
-    <w:lsdException w:name="Medium Grid 3 Accent 1" w:uiPriority="69"/>
-    <w:lsdException w:name="Dark List Accent 1" w:uiPriority="70"/>
-    <w:lsdException w:name="Colorful Shading Accent 1" w:uiPriority="71"/>
-    <w:lsdException w:name="Colorful List Accent 1" w:uiPriority="72"/>
-    <w:lsdException w:name="Colorful Grid Accent 1" w:uiPriority="73"/>
-    <w:lsdException w:name="Light Shading Accent 2" w:uiPriority="60"/>
-    <w:lsdException w:name="Light List Accent 2" w:uiPriority="61"/>
-    <w:lsdException w:name="Light Grid Accent 2" w:uiPriority="62"/>
-    <w:lsdException w:name="Medium Shading 1 Accent 2" w:uiPriority="63"/>
-    <w:lsdException w:name="Medium Shading 2 Accent 2" w:uiPriority="64"/>
-    <w:lsdException w:name="Medium List 1 Accent 2" w:uiPriority="65"/>
-    <w:lsdException w:name="Medium List 2 Accent 2" w:uiPriority="66"/>
-    <w:lsdException w:name="Medium Grid 1 Accent 2" w:uiPriority="67"/>
-    <w:lsdException w:name="Medium Grid 2 Accent 2" w:uiPriority="68"/>
-    <w:lsdException w:name="Medium Grid 3 Accent 2" w:uiPriority="69"/>
-    <w:lsdException w:name="Dark List Accent 2" w:uiPriority="70"/>
-    <w:lsdException w:name="Colorful Shading Accent 2" w:uiPriority="71"/>
-    <w:lsdException w:name="Colorful List Accent 2" w:uiPriority="72"/>
-    <w:lsdException w:name="Colorful Grid Accent 2" w:uiPriority="73"/>
-    <w:lsdException w:name="Light Shading Accent 3" w:uiPriority="60"/>
-    <w:lsdException w:name="Light List Accent 3" w:uiPriority="61"/>
-    <w:lsdException w:name="Light Grid Accent 3" w:uiPriority="62"/>
-    <w:lsdException w:name="Medium Shading 1 Accent 3" w:uiPriority="63"/>
-    <w:lsdException w:name="Medium Shading 2 Accent 3" w:uiPriority="64"/>
-    <w:lsdException w:name="Medium List 1 Accent 3" w:uiPriority="65"/>
-    <w:lsdException w:name="Medium List 2 Accent 3" w:uiPriority="66"/>
-    <w:lsdException w:name="Medium Grid 1 Accent 3" w:uiPriority="67"/>
-    <w:lsdException w:name="Medium Grid 2 Accent 3" w:uiPriority="68"/>
-    <w:lsdException w:name="Medium Grid 3 Accent 3" w:uiPriority="69"/>
-    <w:lsdException w:name="Dark List Accent 3" w:uiPriority="70"/>
-    <w:lsdException w:name="Colorful Shading Accent 3" w:uiPriority="71"/>
-    <w:lsdException w:name="Colorful List Accent 3" w:uiPriority="72"/>
-    <w:lsdException w:name="Colorful Grid Accent 3" w:uiPriority="73"/>
-    <w:lsdException w:name="Light Shading Accent 4" w:uiPriority="60"/>
-    <w:lsdException w:name="Light List Accent 4" w:uiPriority="61"/>
-    <w:lsdException w:name="Light Grid Accent 4" w:uiPriority="62"/>
-    <w:lsdException w:name="Medium Shading 1 Accent 4" w:uiPriority="63"/>
-    <w:lsdException w:name="Medium Shading 2 Accent 4" w:uiPriority="64"/>
-    <w:lsdException w:name="Medium List 1 Accent 4" w:uiPriority="65"/>
-    <w:lsdException w:name="Medium List 2 Accent 4" w:uiPriority="66"/>
-    <w:lsdException w:name="Medium Grid 1 Accent 4" w:uiPriority="67"/>
-    <w:lsdException w:name="Medium Grid 2 Accent 4" w:uiPriority="68"/>
-    <w:lsdException w:name="Medium Grid 3 Accent 4" w:uiPriority="69"/>
-    <w:lsdException w:name="Dark List Accent 4" w:uiPriority="70"/>
-    <w:lsdException w:name="Colorful Shading Accent 4" w:uiPriority="71"/>
-    <w:lsdException w:name="Colorful List Accent 4" w:uiPriority="72"/>
-    <w:lsdException w:name="Colorful Grid Accent 4" w:uiPriority="73"/>
-    <w:lsdException w:name="Light Shading Accent 5" w:uiPriority="60"/>
-    <w:lsdException w:name="Light List Accent 5" w:uiPriority="61"/>
-    <w:lsdException w:name="Light Grid Accent 5" w:uiPriority="62"/>
-    <w:lsdException w:name="Medium Shading 1 Accent 5" w:uiPriority="63"/>
-    <w:lsdException w:name="Medium Shading 2 Accent 5" w:uiPriority="64"/>
-    <w:lsdException w:name="Medium List 1 Accent 5" w:uiPriority="65"/>
-    <w:lsdException w:name="Medium List 2 Accent 5" w:uiPriority="66"/>
-    <w:lsdException w:name="Medium Grid 1 Accent 5" w:uiPriority="67"/>
-    <w:lsdException w:name="Medium Grid 2 Accent 5" w:uiPriority="68"/>
-    <w:lsdException w:name="Medium Grid 3 Accent 5" w:uiPriority="69"/>
-    <w:lsdException w:name="Dark List Accent 5" w:uiPriority="70"/>
-    <w:lsdException w:name="Colorful Shading Accent 5" w:uiPriority="71"/>
-    <w:lsdException w:name="Colorful List Accent 5" w:uiPriority="72"/>
-    <w:lsdException w:name="Colorful Grid Accent 5" w:uiPriority="73"/>
-    <w:lsdException w:name="Light Shading Accent 6" w:uiPriority="60"/>
-    <w:lsdException w:name="Light List Accent 6" w:uiPriority="61"/>
-    <w:lsdException w:name="Light Grid Accent 6" w:uiPriority="62"/>
-    <w:lsdException w:name="Medium Shading 1 Accent 6" w:uiPriority="63"/>
-    <w:lsdException w:name="Medium Shading 2 Accent 6" w:uiPriority="64"/>
-    <w:lsdException w:name="Medium List 1 Accent 6" w:uiPriority="65"/>
-    <w:lsdException w:name="Medium List 2 Accent 6" w:uiPriority="66"/>
-    <w:lsdException w:name="Medium Grid 1 Accent 6" w:uiPriority="67"/>
-    <w:lsdException w:name="Medium Grid 2 Accent 6" w:uiPriority="68"/>
-    <w:lsdException w:name="Medium Grid 3 Accent 6" w:uiPriority="69"/>
-    <w:lsdException w:name="Dark List Accent 6" w:uiPriority="70"/>
-    <w:lsdException w:name="Colorful Shading Accent 6" w:uiPriority="71"/>
-    <w:lsdException w:name="Colorful List Accent 6" w:uiPriority="72"/>
-    <w:lsdException w:name="Colorful Grid Accent 6" w:uiPriority="73"/>
-    <w:lsdException w:name="Subtle Emphasis" w:uiPriority="19" w:qFormat="1"/>
-    <w:lsdException w:name="Intense Emphasis" w:uiPriority="21" w:qFormat="1"/>
-    <w:lsdException w:name="Subtle Reference" w:uiPriority="31" w:qFormat="1"/>
-    <w:lsdException w:name="Intense Reference" w:uiPriority="32" w:qFormat="1"/>
-    <w:lsdException w:name="Book Title" w:uiPriority="33" w:qFormat="1"/>
-    <w:lsdException w:name="Bibliography" w:semiHidden="1" w:uiPriority="37" w:unhideWhenUsed="1"/>
-    <w:lsdException w:name="TOC Heading" w:semiHidden="1" w:uiPriority="39" w:unhideWhenUsed="1" w:qFormat="1"/>
-    <w:lsdException w:name="Plain Table 1" w:uiPriority="41"/>
-    <w:lsdException w:name="Plain Table 2" w:uiPriority="42"/>
-    <w:lsdException w:name="Plain Table 3" w:uiPriority="43"/>
-    <w:lsdException w:name="Plain Table 4" w:uiPriority="44"/>
-    <w:lsdException w:name="Plain Table 5" w:uiPriority="45"/>
-    <w:lsdException w:name="Grid Table Light" w:uiPriority="40"/>
-    <w:lsdException w:name="Grid Table 1 Light" w:uiPriority="46"/>
-    <w:lsdException w:name="Grid Table 2" w:uiPriority="47"/>
-    <w:lsdException w:name="Grid Table 3" w:uiPriority="48"/>
-    <w:lsdException w:name="Grid Table 4" w:uiPriority="49"/>
-    <w:lsdException w:name="Grid Table 5 Dark" w:uiPriority="50"/>
-    <w:lsdException w:name="Grid Table 6 Colorful" w:uiPriority="51"/>
-    <w:lsdException w:name="Grid Table 7 Colorful" w:uiPriority="52"/>
-    <w:lsdException w:name="Grid Table 1 Light Accent 1" w:uiPriority="46"/>
-    <w:lsdException w:name="Grid Table 2 Accent 1" w:uiPriority="47"/>
-    <w:lsdException w:name="Grid Table 3 Accent 1" w:uiPriority="48"/>
-    <w:lsdException w:name="Grid Table 4 Accent 1" w:uiPriority="49"/>
-    <w:lsdException w:name="Grid Table 5 Dark Accent 1" w:uiPriority="50"/>
-    <w:lsdException w:name="Grid Table 6 Colorful Accent 1" w:uiPriority="51"/>
-    <w:lsdException w:name="Grid Table 7 Colorful Accent 1" w:uiPriority="52"/>
-    <w:lsdException w:name="Grid Table 1 Light Accent 2" w:uiPriority="46"/>
-    <w:lsdException w:name="Grid Table 2 Accent 2" w:uiPriority="47"/>
-    <w:lsdException w:name="Grid Table 3 Accent 2" w:uiPriority="48"/>
-    <w:lsdException w:name="Grid Table 4 Accent 2" w:uiPriority="49"/>
-    <w:lsdException w:name="Grid Table 5 Dark Accent 2" w:uiPriority="50"/>
-    <w:lsdException w:name="Grid Table 6 Colorful Accent 2" w:uiPriority="51"/>
-    <w:lsdException w:name="Grid Table 7 Colorful Accent 2" w:uiPriority="52"/>
-    <w:lsdException w:name="Grid Table 1 Light Accent 3" w:uiPriority="46"/>
-    <w:lsdException w:name="Grid Table 2 Accent 3" w:uiPriority="47"/>
-    <w:lsdException w:name="Grid Table 3 Accent 3" w:uiPriority="48"/>
-    <w:lsdException w:name="Grid Table 4 Accent 3" w:uiPriority="49"/>
-    <w:lsdException w:name="Grid Table 5 Dark Accent 3" w:uiPriority="50"/>
-    <w:lsdException w:name="Grid Table 6 Colorful Accent 3" w:uiPriority="51"/>
-    <w:lsdException w:name="Grid Table 7 Colorful Accent 3" w:uiPriority="52"/>
-    <w:lsdException w:name="Grid Table 1 Light Accent 4" w:uiPriority="46"/>
-    <w:lsdException w:name="Grid Table 2 Accent 4" w:uiPriority="47"/>
-    <w:lsdException w:name="Grid Table 3 Accent 4" w:uiPriority="48"/>
-    <w:lsdException w:name="Grid Table 4 Accent 4" w:uiPriority="49"/>
-    <w:lsdException w:name="Grid Table 5 Dark Accent 4" w:uiPriority="50"/>
-    <w:lsdException w:name="Grid Table 6 Colorful Accent 4" w:uiPriority="51"/>
-    <w:lsdException w:name="Grid Table 7 Colorful Accent 4" w:uiPriority="52"/>
-    <w:lsdException w:name="Grid Table 1 Light Accent 5" w:uiPriority="46"/>
-    <w:lsdException w:name="Grid Table 2 Accent 5" w:uiPriority="47"/>
-    <w:lsdException w:name="Grid Table 3 Accent 5" w:uiPriority="48"/>
-    <w:lsdException w:name="Grid Table 4 Accent 5" w:uiPriority="49"/>
-    <w:lsdException w:name="Grid Table 5 Dark Accent 5" w:uiPriority="50"/>
-    <w:lsdException w:name="Grid Table 6 Colorful Accent 5" w:uiPriority="51"/>
-    <w:lsdException w:name="Grid Table 7 Colorful Accent 5" w:uiPriority="52"/>
-    <w:lsdException w:name="Grid Table 1 Light Accent 6" w:uiPriority="46"/>
-    <w:lsdException w:name="Grid Table 2 Accent 6" w:uiPriority="47"/>
-    <w:lsdException w:name="Grid Table 3 Accent 6" w:uiPriority="48"/>
-    <w:lsdException w:name="Grid Table 4 Accent 6" w:uiPriority="49"/>
-    <w:lsdException w:name="Grid Table 5 Dark Accent 6" w:uiPriority="50"/>
-    <w:lsdException w:name="Grid Table 6 Colorful Accent 6" w:uiPriority="51"/>
-    <w:lsdException w:name="Grid Table 7 Colorful Accent 6" w:uiPriority="52"/>
-    <w:lsdException w:name="List Table 1 Light" w:uiPriority="46"/>
-    <w:lsdException w:name="List Table 2" w:uiPriority="47"/>
-    <w:lsdException w:name="List Table 3" w:uiPriority="48"/>
-    <w:lsdException w:name="List Table 4" w:uiPriority="49"/>
-    <w:lsdException w:name="List Table 5 Dark" w:uiPriority="50"/>
-    <w:lsdException w:name="List Table 6 Colorful" w:uiPriority="51"/>
-    <w:lsdException w:name="List Table 7 Colorful" w:uiPriority="52"/>
-    <w:lsdException w:name="List Table 1 Light Accent 1" w:uiPriority="46"/>
-    <w:lsdException w:name="List Table 2 Accent 1" w:uiPriority="47"/>
-    <w:lsdException w:name="List Table 3 Accent 1" w:uiPriority="48"/>
-    <w:lsdException w:name="List Table 4 Accent 1" w:uiPriority="49"/>
-    <w:lsdException w:name="List Table 5 Dark Accent 1" w:uiPriority="50"/>
-    <w:lsdException w:name="List Table 6 Colorful Accent 1" w:uiPriority="51"/>
-    <w:lsdException w:name="List Table 7 Colorful Accent 1" w:uiPriority="52"/>
-    <w:lsdException w:name="List Table 1 Light Accent 2" w:uiPriority="46"/>
-    <w:lsdException w:name="List Table 2 Accent 2" w:uiPriority="47"/>
-    <w:lsdException w:name="List Table 3 Accent 2" w:uiPriority="48"/>
-    <w:lsdException w:name="List Table 4 Accent 2" w:uiPriority="49"/>
-    <w:lsdException w:name="List Table 5 Dark Accent 2" w:uiPriority="50"/>
-    <w:lsdException w:name="List Table 6 Colorful Accent 2" w:uiPriority="51"/>
-    <w:lsdException w:name="List Table 7 Colorful Accent 2" w:uiPriority="52"/>
-    <w:lsdException w:name="List Table 1 Light Accent 3" w:uiPriority="46"/>
-    <w:lsdException w:name="List Table 2 Accent 3" w:uiPriority="47"/>
-    <w:lsdException w:name="List Table 3 Accent 3" w:uiPriority="48"/>
-    <w:lsdException w:name="List Table 4 Accent 3" w:uiPriority="49"/>
-    <w:lsdException w:name="List Table 5 Dark Accent 3" w:uiPriority="50"/>
-    <w:lsdException w:name="List Table 6 Colorful Accent 3" w:uiPriority="51"/>
-    <w:lsdException w:name="List Table 7 Colorful Accent 3" w:uiPriority="52"/>
-    <w:lsdException w:name="List Table 1 Light Accent 4" w:uiPriority="46"/>
-    <w:lsdException w:name="List Table 2 Accent 4" w:uiPriority="47"/>
-    <w:lsdException w:name="List Table 3 Accent 4" w:uiPriority="48"/>
-    <w:lsdException w:name="List Table 4 Accent 4" w:uiPriority="49"/>
-    <w:lsdException w:name="List Table 5 Dark Accent 4" w:uiPriority="50"/>
-    <w:lsdException w:name="List Table 6 Colorful Accent 4" w:uiPriority="51"/>
-    <w:lsdException w:name="List Table 7 Colorful Accent 4" w:uiPriority="52"/>
-    <w:lsdException w:name="List Table 1 Light Accent 5" w:uiPriority="46"/>
-    <w:lsdException w:name="List Table 2 Accent 5" w:uiPriority="47"/>
-    <w:lsdException w:name="List Table 3 Accent 5" w:uiPriority="48"/>
-    <w:lsdException w:name="List Table 4 Accent 5" w:uiPriority="49"/>
-    <w:lsdException w:name="List Table 5 Dark Accent 5" w:uiPriority="50"/>
-    <w:lsdException w:name="List Table 6 Colorful Accent 5" w:uiPriority="51"/>
-    <w:lsdException w:name="List Table 7 Colorful Accent 5" w:uiPriority="52"/>
-    <w:lsdException w:name="List Table 1 Light Accent 6" w:uiPriority="46"/>
-    <w:lsdException w:name="List Table 2 Accent 6" w:uiPriority="47"/>
-    <w:lsdException w:name="List Table 3 Accent 6" w:uiPriority="48"/>
-    <w:lsdException w:name="List Table 4 Accent 6" w:uiPriority="49"/>
-    <w:lsdException w:name="List Table 5 Dark Accent 6" w:uiPriority="50"/>
-    <w:lsdException w:name="List Table 6 Colorful Accent 6" w:uiPriority="51"/>
-    <w:lsdException w:name="List Table 7 Colorful Accent 6" w:uiPriority="52"/>
-    <w:lsdException w:name="Mention" w:semiHidden="1" w:unhideWhenUsed="1"/>
-    <w:lsdException w:name="Smart Hyperlink" w:semiHidden="1" w:unhideWhenUsed="1"/>
-    <w:lsdException w:name="Hashtag" w:semiHidden="1" w:unhideWhenUsed="1"/>
-    <w:lsdException w:name="Unresolved Mention" w:semiHidden="1" w:unhideWhenUsed="1"/>
-    <w:lsdException w:name="Smart Link" w:semiHidden="1" w:unhideWhenUsed="1"/>
+  <w:latentStyles w:defLockedState="0" w:defUIPriority="99" w:defSemiHidden="1" w:defUnhideWhenUsed="1" w:defQFormat="0" w:count="267">
+    <w:lsdException w:name="Normal" w:semiHidden="0" w:uiPriority="0" w:unhideWhenUsed="0" w:qFormat="1"/>
+    <w:lsdException w:name="heading 1" w:semiHidden="0" w:uiPriority="9" w:unhideWhenUsed="0" w:qFormat="1"/>
+    <w:lsdException w:name="heading 2" w:uiPriority="9" w:qFormat="1"/>
+    <w:lsdException w:name="heading 3" w:uiPriority="9" w:qFormat="1"/>
+    <w:lsdException w:name="heading 4" w:uiPriority="9" w:qFormat="1"/>
+    <w:lsdException w:name="heading 5" w:uiPriority="9" w:qFormat="1"/>
+    <w:lsdException w:name="heading 6" w:uiPriority="9" w:qFormat="1"/>
+    <w:lsdException w:name="heading 7" w:uiPriority="9" w:qFormat="1"/>
+    <w:lsdException w:name="heading 8" w:uiPriority="9" w:qFormat="1"/>
+    <w:lsdException w:name="heading 9" w:uiPriority="9" w:qFormat="1"/>
+    <w:lsdException w:name="toc 1" w:uiPriority="39"/>
+    <w:lsdException w:name="toc 2" w:uiPriority="39"/>
+    <w:lsdException w:name="toc 3" w:uiPriority="39"/>
+    <w:lsdException w:name="toc 4" w:uiPriority="39"/>
+    <w:lsdException w:name="toc 5" w:uiPriority="39"/>
+    <w:lsdException w:name="toc 6" w:uiPriority="39"/>
+    <w:lsdException w:name="toc 7" w:uiPriority="39"/>
+    <w:lsdException w:name="toc 8" w:uiPriority="39"/>
+    <w:lsdException w:name="toc 9" w:uiPriority="39"/>
+    <w:lsdException w:name="caption" w:uiPriority="35" w:qFormat="1"/>
+    <w:lsdException w:name="Title" w:semiHidden="0" w:uiPriority="10" w:unhideWhenUsed="0" w:qFormat="1"/>
+    <w:lsdException w:name="Default Paragraph Font" w:uiPriority="1"/>
+    <w:lsdException w:name="Subtitle" w:semiHidden="0" w:uiPriority="11" w:unhideWhenUsed="0" w:qFormat="1"/>
+    <w:lsdException w:name="Strong" w:semiHidden="0" w:uiPriority="22" w:unhideWhenUsed="0" w:qFormat="1"/>
+    <w:lsdException w:name="Emphasis" w:semiHidden="0" w:uiPriority="20" w:unhideWhenUsed="0" w:qFormat="1"/>
+    <w:lsdException w:name="Table Grid" w:semiHidden="0" w:uiPriority="39" w:unhideWhenUsed="0"/>
+    <w:lsdException w:name="Placeholder Text" w:unhideWhenUsed="0"/>
+    <w:lsdException w:name="No Spacing" w:semiHidden="0" w:uiPriority="1" w:unhideWhenUsed="0" w:qFormat="1"/>
+    <w:lsdException w:name="Light Shading" w:semiHidden="0" w:uiPriority="60" w:unhideWhenUsed="0"/>
+    <w:lsdException w:name="Light List" w:semiHidden="0" w:uiPriority="61" w:unhideWhenUsed="0"/>
+    <w:lsdException w:name="Light Grid" w:semiHidden="0" w:uiPriority="62" w:unhideWhenUsed="0"/>
+    <w:lsdException w:name="Medium Shading 1" w:semiHidden="0" w:uiPriority="63" w:unhideWhenUsed="0"/>
+    <w:lsdException w:name="Medium Shading 2" w:semiHidden="0" w:uiPriority="64" w:unhideWhenUsed="0"/>
+    <w:lsdException w:name="Medium List 1" w:semiHidden="0" w:uiPriority="65" w:unhideWhenUsed="0"/>
+    <w:lsdException w:name="Medium List 2" w:semiHidden="0" w:uiPriority="66" w:unhideWhenUsed="0"/>
+    <w:lsdException w:name="Medium Grid 1" w:semiHidden="0" w:uiPriority="67" w:unhideWhenUsed="0"/>
+    <w:lsdException w:name="Medium Grid 2" w:semiHidden="0" w:uiPriority="68" w:unhideWhenUsed="0"/>
+    <w:lsdException w:name="Medium Grid 3" w:semiHidden="0" w:uiPriority="69" w:unhideWhenUsed="0"/>
+    <w:lsdException w:name="Dark List" w:semiHidden="0" w:uiPriority="70" w:unhideWhenUsed="0"/>
+    <w:lsdException w:name="Colorful Shading" w:semiHidden="0" w:uiPriority="71" w:unhideWhenUsed="0"/>
+    <w:lsdException w:name="Colorful List" w:semiHidden="0" w:uiPriority="72" w:unhideWhenUsed="0"/>
+    <w:lsdException w:name="Colorful Grid" w:semiHidden="0" w:uiPriority="73" w:unhideWhenUsed="0"/>
+    <w:lsdException w:name="Light Shading Accent 1" w:semiHidden="0" w:uiPriority="60" w:unhideWhenUsed="0"/>
+    <w:lsdException w:name="Light List Accent 1" w:semiHidden="0" w:uiPriority="61" w:unhideWhenUsed="0"/>
+    <w:lsdException w:name="Light Grid Accent 1" w:semiHidden="0" w:uiPriority="62" w:unhideWhenUsed="0"/>
+    <w:lsdException w:name="Medium Shading 1 Accent 1" w:semiHidden="0" w:uiPriority="63" w:unhideWhenUsed="0"/>
+    <w:lsdException w:name="Medium Shading 2 Accent 1" w:semiHidden="0" w:uiPriority="64" w:unhideWhenUsed="0"/>
+    <w:lsdException w:name="Medium List 1 Accent 1" w:semiHidden="0" w:uiPriority="65" w:unhideWhenUsed="0"/>
+    <w:lsdException w:name="Revision" w:unhideWhenUsed="0"/>
+    <w:lsdException w:name="List Paragraph" w:semiHidden="0" w:uiPriority="34" w:unhideWhenUsed="0" w:qFormat="1"/>
+    <w:lsdException w:name="Quote" w:semiHidden="0" w:uiPriority="29" w:unhideWhenUsed="0" w:qFormat="1"/>
+    <w:lsdException w:name="Intense Quote" w:semiHidden="0" w:uiPriority="30" w:unhideWhenUsed="0" w:qFormat="1"/>
+    <w:lsdException w:name="Medium List 2 Accent 1" w:semiHidden="0" w:uiPriority="66" w:unhideWhenUsed="0"/>
+    <w:lsdException w:name="Medium Grid 1 Accent 1" w:semiHidden="0" w:uiPriority="67" w:unhideWhenUsed="0"/>
+    <w:lsdException w:name="Medium Grid 2 Accent 1" w:semiHidden="0" w:uiPriority="68" w:unhideWhenUsed="0"/>
+    <w:lsdException w:name="Medium Grid 3 Accent 1" w:semiHidden="0" w:uiPriority="69" w:unhideWhenUsed="0"/>
+    <w:lsdException w:name="Dark List Accent 1" w:semiHidden="0" w:uiPriority="70" w:unhideWhenUsed="0"/>
+    <w:lsdException w:name="Colorful Shading Accent 1" w:semiHidden="0" w:uiPriority="71" w:unhideWhenUsed="0"/>
+    <w:lsdException w:name="Colorful List Accent 1" w:semiHidden="0" w:uiPriority="72" w:unhideWhenUsed="0"/>
+    <w:lsdException w:name="Colorful Grid Accent 1" w:semiHidden="0" w:uiPriority="73" w:unhideWhenUsed="0"/>
+    <w:lsdException w:name="Light Shading Accent 2" w:semiHidden="0" w:uiPriority="60" w:unhideWhenUsed="0"/>
+    <w:lsdException w:name="Light List Accent 2" w:semiHidden="0" w:uiPriority="61" w:unhideWhenUsed="0"/>
+    <w:lsdException w:name="Light Grid Accent 2" w:semiHidden="0" w:uiPriority="62" w:unhideWhenUsed="0"/>
+    <w:lsdException w:name="Medium Shading 1 Accent 2" w:semiHidden="0" w:uiPriority="63" w:unhideWhenUsed="0"/>
+    <w:lsdException w:name="Medium Shading 2 Accent 2" w:semiHidden="0" w:uiPriority="64" w:unhideWhenUsed="0"/>
+    <w:lsdException w:name="Medium List 1 Accent 2" w:semiHidden="0" w:uiPriority="65" w:unhideWhenUsed="0"/>
+    <w:lsdException w:name="Medium List 2 Accent 2" w:semiHidden="0" w:uiPriority="66" w:unhideWhenUsed="0"/>
+    <w:lsdException w:name="Medium Grid 1 Accent 2" w:semiHidden="0" w:uiPriority="67" w:unhideWhenUsed="0"/>
+    <w:lsdException w:name="Medium Grid 2 Accent 2" w:semiHidden="0" w:uiPriority="68" w:unhideWhenUsed="0"/>
+    <w:lsdException w:name="Medium Grid 3 Accent 2" w:semiHidden="0" w:uiPriority="69" w:unhideWhenUsed="0"/>
+    <w:lsdException w:name="Dark List Accent 2" w:semiHidden="0" w:uiPriority="70" w:unhideWhenUsed="0"/>
+    <w:lsdException w:name="Colorful Shading Accent 2" w:semiHidden="0" w:uiPriority="71" w:unhideWhenUsed="0"/>
+    <w:lsdException w:name="Colorful List Accent 2" w:semiHidden="0" w:uiPriority="72" w:unhideWhenUsed="0"/>
+    <w:lsdException w:name="Colorful Grid Accent 2" w:semiHidden="0" w:uiPriority="73" w:unhideWhenUsed="0"/>
+    <w:lsdException w:name="Light Shading Accent 3" w:semiHidden="0" w:uiPriority="60" w:unhideWhenUsed="0"/>
+    <w:lsdException w:name="Light List Accent 3" w:semiHidden="0" w:uiPriority="61" w:unhideWhenUsed="0"/>
+    <w:lsdException w:name="Light Grid Accent 3" w:semiHidden="0" w:uiPriority="62" w:unhideWhenUsed="0"/>
+    <w:lsdException w:name="Medium Shading 1 Accent 3" w:semiHidden="0" w:uiPriority="63" w:unhideWhenUsed="0"/>
+    <w:lsdException w:name="Medium Shading 2 Accent 3" w:semiHidden="0" w:uiPriority="64" w:unhideWhenUsed="0"/>
+    <w:lsdException w:name="Medium List 1 Accent 3" w:semiHidden="0" w:uiPriority="65" w:unhideWhenUsed="0"/>
+    <w:lsdException w:name="Medium List 2 Accent 3" w:semiHidden="0" w:uiPriority="66" w:unhideWhenUsed="0"/>
+    <w:lsdException w:name="Medium Grid 1 Accent 3" w:semiHidden="0" w:uiPriority="67" w:unhideWhenUsed="0"/>
+    <w:lsdException w:name="Medium Grid 2 Accent 3" w:semiHidden="0" w:uiPriority="68" w:unhideWhenUsed="0"/>
+    <w:lsdException w:name="Medium Grid 3 Accent 3" w:semiHidden="0" w:uiPriority="69" w:unhideWhenUsed="0"/>
+    <w:lsdException w:name="Dark List Accent 3" w:semiHidden="0" w:uiPriority="70" w:unhideWhenUsed="0"/>
+    <w:lsdException w:name="Colorful Shading Accent 3" w:semiHidden="0" w:uiPriority="71" w:unhideWhenUsed="0"/>
+    <w:lsdException w:name="Colorful List Accent 3" w:semiHidden="0" w:uiPriority="72" w:unhideWhenUsed="0"/>
+    <w:lsdException w:name="Colorful Grid Accent 3" w:semiHidden="0" w:uiPriority="73" w:unhideWhenUsed="0"/>
+    <w:lsdException w:name="Light Shading Accent 4" w:semiHidden="0" w:uiPriority="60" w:unhideWhenUsed="0"/>
+    <w:lsdException w:name="Light List Accent 4" w:semiHidden="0" w:uiPriority="61" w:unhideWhenUsed="0"/>
+    <w:lsdException w:name="Light Grid Accent 4" w:semiHidden="0" w:uiPriority="62" w:unhideWhenUsed="0"/>
+    <w:lsdException w:name="Medium Shading 1 Accent 4" w:semiHidden="0" w:uiPriority="63" w:unhideWhenUsed="0"/>
+    <w:lsdException w:name="Medium Shading 2 Accent 4" w:semiHidden="0" w:uiPriority="64" w:unhideWhenUsed="0"/>
+    <w:lsdException w:name="Medium List 1 Accent 4" w:semiHidden="0" w:uiPriority="65" w:unhideWhenUsed="0"/>
+    <w:lsdException w:name="Medium List 2 Accent 4" w:semiHidden="0" w:uiPriority="66" w:unhideWhenUsed="0"/>
+    <w:lsdException w:name="Medium Grid 1 Accent 4" w:semiHidden="0" w:uiPriority="67" w:unhideWhenUsed="0"/>
+    <w:lsdException w:name="Medium Grid 2 Accent 4" w:semiHidden="0" w:uiPriority="68" w:unhideWhenUsed="0"/>
+    <w:lsdException w:name="Medium Grid 3 Accent 4" w:semiHidden="0" w:uiPriority="69" w:unhideWhenUsed="0"/>
+    <w:lsdException w:name="Dark List Accent 4" w:semiHidden="0" w:uiPriority="70" w:unhideWhenUsed="0"/>
+    <w:lsdException w:name="Colorful Shading Accent 4" w:semiHidden="0" w:uiPriority="71" w:unhideWhenUsed="0"/>
+    <w:lsdException w:name="Colorful List Accent 4" w:semiHidden="0" w:uiPriority="72" w:unhideWhenUsed="0"/>
+    <w:lsdException w:name="Colorful Grid Accent 4" w:semiHidden="0" w:uiPriority="73" w:unhideWhenUsed="0"/>
+    <w:lsdException w:name="Light Shading Accent 5" w:semiHidden="0" w:uiPriority="60" w:unhideWhenUsed="0"/>
+    <w:lsdException w:name="Light List Accent 5" w:semiHidden="0" w:uiPriority="61" w:unhideWhenUsed="0"/>
+    <w:lsdException w:name="Light Grid Accent 5" w:semiHidden="0" w:uiPriority="62" w:unhideWhenUsed="0"/>
+    <w:lsdException w:name="Medium Shading 1 Accent 5" w:semiHidden="0" w:uiPriority="63" w:unhideWhenUsed="0"/>
+    <w:lsdException w:name="Medium Shading 2 Accent 5" w:semiHidden="0" w:uiPriority="64" w:unhideWhenUsed="0"/>
+    <w:lsdException w:name="Medium List 1 Accent 5" w:semiHidden="0" w:uiPriority="65" w:unhideWhenUsed="0"/>
+    <w:lsdException w:name="Medium List 2 Accent 5" w:semiHidden="0" w:uiPriority="66" w:unhideWhenUsed="0"/>
+    <w:lsdException w:name="Medium Grid 1 Accent 5" w:semiHidden="0" w:uiPriority="67" w:unhideWhenUsed="0"/>
+    <w:lsdException w:name="Medium Grid 2 Accent 5" w:semiHidden="0" w:uiPriority="68" w:unhideWhenUsed="0"/>
+    <w:lsdException w:name="Medium Grid 3 Accent 5" w:semiHidden="0" w:uiPriority="69" w:unhideWhenUsed="0"/>
+    <w:lsdException w:name="Dark List Accent 5" w:semiHidden="0" w:uiPriority="70" w:unhideWhenUsed="0"/>
+    <w:lsdException w:name="Colorful Shading Accent 5" w:semiHidden="0" w:uiPriority="71" w:unhideWhenUsed="0"/>
+    <w:lsdException w:name="Colorful List Accent 5" w:semiHidden="0" w:uiPriority="72" w:unhideWhenUsed="0"/>
+    <w:lsdException w:name="Colorful Grid Accent 5" w:semiHidden="0" w:uiPriority="73" w:unhideWhenUsed="0"/>
+    <w:lsdException w:name="Light Shading Accent 6" w:semiHidden="0" w:uiPriority="60" w:unhideWhenUsed="0"/>
+    <w:lsdException w:name="Light List Accent 6" w:semiHidden="0" w:uiPriority="61" w:unhideWhenUsed="0"/>
+    <w:lsdException w:name="Light Grid Accent 6" w:semiHidden="0" w:uiPriority="62" w:unhideWhenUsed="0"/>
+    <w:lsdException w:name="Medium Shading 1 Accent 6" w:semiHidden="0" w:uiPriority="63" w:unhideWhenUsed="0"/>
+    <w:lsdException w:name="Medium Shading 2 Accent 6" w:semiHidden="0" w:uiPriority="64" w:unhideWhenUsed="0"/>
+    <w:lsdException w:name="Medium List 1 Accent 6" w:semiHidden="0" w:uiPriority="65" w:unhideWhenUsed="0"/>
+    <w:lsdException w:name="Medium List 2 Accent 6" w:semiHidden="0" w:uiPriority="66" w:unhideWhenUsed="0"/>
+    <w:lsdException w:name="Medium Grid 1 Accent 6" w:semiHidden="0" w:uiPriority="67" w:unhideWhenUsed="0"/>
+    <w:lsdException w:name="Medium Grid 2 Accent 6" w:semiHidden="0" w:uiPriority="68" w:unhideWhenUsed="0"/>
+    <w:lsdException w:name="Medium Grid 3 Accent 6" w:semiHidden="0" w:uiPriority="69" w:unhideWhenUsed="0"/>
+    <w:lsdException w:name="Dark List Accent 6" w:semiHidden="0" w:uiPriority="70" w:unhideWhenUsed="0"/>
+    <w:lsdException w:name="Colorful Shading Accent 6" w:semiHidden="0" w:uiPriority="71" w:unhideWhenUsed="0"/>
+    <w:lsdException w:name="Colorful List Accent 6" w:semiHidden="0" w:uiPriority="72" w:unhideWhenUsed="0"/>
+    <w:lsdException w:name="Colorful Grid Accent 6" w:semiHidden="0" w:uiPriority="73" w:unhideWhenUsed="0"/>
+    <w:lsdException w:name="Subtle Emphasis" w:semiHidden="0" w:uiPriority="19" w:unhideWhenUsed="0" w:qFormat="1"/>
+    <w:lsdException w:name="Intense Emphasis" w:semiHidden="0" w:uiPriority="21" w:unhideWhenUsed="0" w:qFormat="1"/>
+    <w:lsdException w:name="Subtle Reference" w:semiHidden="0" w:uiPriority="31" w:unhideWhenUsed="0" w:qFormat="1"/>
+    <w:lsdException w:name="Intense Reference" w:semiHidden="0" w:uiPriority="32" w:unhideWhenUsed="0" w:qFormat="1"/>
+    <w:lsdException w:name="Book Title" w:semiHidden="0" w:uiPriority="33" w:unhideWhenUsed="0" w:qFormat="1"/>
+    <w:lsdException w:name="Bibliography" w:uiPriority="37"/>
+    <w:lsdException w:name="TOC Heading" w:uiPriority="39" w:qFormat="1"/>
   </w:latentStyles>
   <w:style w:type="paragraph" w:default="1" w:styleId="Normal">
     <w:name w:val="Normal"/>
     <w:qFormat/>
+    <w:rsid w:val="009D4CE6"/>
     <w:rPr>
       <w:rFonts w:ascii="Calibri" w:eastAsia="Calibri" w:hAnsi="Calibri" w:cs="Calibri"/>
       <w:lang w:val="es-ES"/>
@@ -10750,6 +10184,7 @@
     <w:basedOn w:val="Normal"/>
     <w:uiPriority w:val="9"/>
     <w:qFormat/>
+    <w:rsid w:val="009D4CE6"/>
     <w:pPr>
       <w:ind w:left="100"/>
       <w:outlineLvl w:val="0"/>
@@ -10791,6 +10226,7 @@
     <w:uiPriority w:val="99"/>
     <w:semiHidden/>
     <w:unhideWhenUsed/>
+    <w:qFormat/>
     <w:tblPr>
       <w:tblInd w:w="0" w:type="dxa"/>
       <w:tblCellMar>
@@ -10812,6 +10248,7 @@
     <w:basedOn w:val="Normal"/>
     <w:uiPriority w:val="1"/>
     <w:qFormat/>
+    <w:rsid w:val="009D4CE6"/>
     <w:pPr>
       <w:ind w:left="100"/>
       <w:jc w:val="both"/>
@@ -10822,6 +10259,7 @@
     <w:basedOn w:val="Normal"/>
     <w:uiPriority w:val="1"/>
     <w:qFormat/>
+    <w:rsid w:val="009D4CE6"/>
     <w:pPr>
       <w:ind w:left="821" w:hanging="360"/>
       <w:jc w:val="both"/>
@@ -10832,6 +10270,7 @@
     <w:basedOn w:val="Normal"/>
     <w:uiPriority w:val="1"/>
     <w:qFormat/>
+    <w:rsid w:val="009D4CE6"/>
   </w:style>
   <w:style w:type="table" w:styleId="Tablaconcuadrcula">
     <w:name w:val="Table Grid"/>
@@ -10839,6 +10278,7 @@
     <w:uiPriority w:val="59"/>
     <w:rsid w:val="00FB4123"/>
     <w:tblPr>
+      <w:tblInd w:w="0" w:type="dxa"/>
       <w:tblBorders>
         <w:top w:val="single" w:sz="4" w:space="0" w:color="000000" w:themeColor="text1"/>
         <w:left w:val="single" w:sz="4" w:space="0" w:color="000000" w:themeColor="text1"/>
@@ -10847,6 +10287,12 @@
         <w:insideH w:val="single" w:sz="4" w:space="0" w:color="000000" w:themeColor="text1"/>
         <w:insideV w:val="single" w:sz="4" w:space="0" w:color="000000" w:themeColor="text1"/>
       </w:tblBorders>
+      <w:tblCellMar>
+        <w:top w:w="0" w:type="dxa"/>
+        <w:left w:w="108" w:type="dxa"/>
+        <w:bottom w:w="0" w:type="dxa"/>
+        <w:right w:w="108" w:type="dxa"/>
+      </w:tblCellMar>
     </w:tblPr>
   </w:style>
   <w:style w:type="paragraph" w:styleId="Sinespaciado">
@@ -10876,7 +10322,7 @@
       <w:lang w:val="ca-ES" w:eastAsia="ca-ES"/>
     </w:rPr>
   </w:style>
-  <w:style w:type="paragraph" w:styleId="TtuloTDC">
+  <w:style w:type="paragraph" w:styleId="TtulodeTDC">
     <w:name w:val="TOC Heading"/>
     <w:basedOn w:val="Ttulo1"/>
     <w:next w:val="Normal"/>
@@ -10931,6 +10377,7 @@
     <w:basedOn w:val="Fuentedeprrafopredeter"/>
     <w:link w:val="Encabezado"/>
     <w:uiPriority w:val="99"/>
+    <w:rsid w:val="009D4CE6"/>
     <w:rPr>
       <w:rFonts w:ascii="Calibri" w:eastAsia="Calibri" w:hAnsi="Calibri" w:cs="Calibri"/>
       <w:lang w:val="es-ES"/>
@@ -10942,6 +10389,7 @@
     <w:link w:val="EncabezadoCar"/>
     <w:uiPriority w:val="99"/>
     <w:unhideWhenUsed/>
+    <w:rsid w:val="009D4CE6"/>
     <w:pPr>
       <w:tabs>
         <w:tab w:val="center" w:pos="4680"/>
@@ -10954,6 +10402,7 @@
     <w:basedOn w:val="Fuentedeprrafopredeter"/>
     <w:link w:val="Piedepgina"/>
     <w:uiPriority w:val="99"/>
+    <w:rsid w:val="009D4CE6"/>
     <w:rPr>
       <w:rFonts w:ascii="Calibri" w:eastAsia="Calibri" w:hAnsi="Calibri" w:cs="Calibri"/>
       <w:lang w:val="es-ES"/>
@@ -10965,6 +10414,7 @@
     <w:link w:val="PiedepginaCar"/>
     <w:uiPriority w:val="99"/>
     <w:unhideWhenUsed/>
+    <w:rsid w:val="009D4CE6"/>
     <w:pPr>
       <w:tabs>
         <w:tab w:val="center" w:pos="4680"/>
@@ -10979,6 +10429,7 @@
     <w:uiPriority w:val="99"/>
     <w:semiHidden/>
     <w:unhideWhenUsed/>
+    <w:rsid w:val="009D4CE6"/>
     <w:rPr>
       <w:sz w:val="20"/>
       <w:szCs w:val="20"/>
@@ -10990,6 +10441,7 @@
     <w:link w:val="Textocomentario"/>
     <w:uiPriority w:val="99"/>
     <w:semiHidden/>
+    <w:rsid w:val="009D4CE6"/>
     <w:rPr>
       <w:rFonts w:ascii="Calibri" w:eastAsia="Calibri" w:hAnsi="Calibri" w:cs="Calibri"/>
       <w:sz w:val="20"/>
@@ -11003,12 +10455,13 @@
     <w:uiPriority w:val="99"/>
     <w:semiHidden/>
     <w:unhideWhenUsed/>
+    <w:rsid w:val="009D4CE6"/>
     <w:rPr>
       <w:sz w:val="16"/>
       <w:szCs w:val="16"/>
     </w:rPr>
   </w:style>
-  <w:style w:type="table" w:styleId="Tablaconcuadrcula4-nfasis1">
+  <w:style w:type="table" w:customStyle="1" w:styleId="GridTable4Accent1">
     <w:name w:val="Grid Table 4 Accent 1"/>
     <w:basedOn w:val="Tablanormal"/>
     <w:uiPriority w:val="49"/>
@@ -11016,6 +10469,7 @@
     <w:tblPr>
       <w:tblStyleRowBandSize w:val="1"/>
       <w:tblStyleColBandSize w:val="1"/>
+      <w:tblInd w:w="0" w:type="dxa"/>
       <w:tblBorders>
         <w:top w:val="single" w:sz="4" w:space="0" w:color="95B3D7" w:themeColor="accent1" w:themeTint="99"/>
         <w:left w:val="single" w:sz="4" w:space="0" w:color="95B3D7" w:themeColor="accent1" w:themeTint="99"/>
@@ -11024,6 +10478,12 @@
         <w:insideH w:val="single" w:sz="4" w:space="0" w:color="95B3D7" w:themeColor="accent1" w:themeTint="99"/>
         <w:insideV w:val="single" w:sz="4" w:space="0" w:color="95B3D7" w:themeColor="accent1" w:themeTint="99"/>
       </w:tblBorders>
+      <w:tblCellMar>
+        <w:top w:w="0" w:type="dxa"/>
+        <w:left w:w="108" w:type="dxa"/>
+        <w:bottom w:w="0" w:type="dxa"/>
+        <w:right w:w="108" w:type="dxa"/>
+      </w:tblCellMar>
     </w:tblPr>
     <w:tblStylePr w:type="firstRow">
       <w:rPr>
@@ -11080,6 +10540,34 @@
         <w:shd w:val="clear" w:color="auto" w:fill="DBE5F1" w:themeFill="accent1" w:themeFillTint="33"/>
       </w:tcPr>
     </w:tblStylePr>
+  </w:style>
+  <w:style w:type="paragraph" w:styleId="Textodeglobo">
+    <w:name w:val="Balloon Text"/>
+    <w:basedOn w:val="Normal"/>
+    <w:link w:val="TextodegloboCar"/>
+    <w:uiPriority w:val="99"/>
+    <w:semiHidden/>
+    <w:unhideWhenUsed/>
+    <w:rsid w:val="00541DF8"/>
+    <w:rPr>
+      <w:rFonts w:ascii="Tahoma" w:hAnsi="Tahoma" w:cs="Tahoma"/>
+      <w:sz w:val="16"/>
+      <w:szCs w:val="16"/>
+    </w:rPr>
+  </w:style>
+  <w:style w:type="character" w:customStyle="1" w:styleId="TextodegloboCar">
+    <w:name w:val="Texto de globo Car"/>
+    <w:basedOn w:val="Fuentedeprrafopredeter"/>
+    <w:link w:val="Textodeglobo"/>
+    <w:uiPriority w:val="99"/>
+    <w:semiHidden/>
+    <w:rsid w:val="00541DF8"/>
+    <w:rPr>
+      <w:rFonts w:ascii="Tahoma" w:eastAsia="Calibri" w:hAnsi="Tahoma" w:cs="Tahoma"/>
+      <w:sz w:val="16"/>
+      <w:szCs w:val="16"/>
+      <w:lang w:val="es-ES"/>
+    </w:rPr>
   </w:style>
 </w:styles>
 </file>
@@ -11372,7 +10860,7 @@
 </file>
 
 <file path=customXml/itemProps1.xml><?xml version="1.0" encoding="utf-8"?>
-<ds:datastoreItem xmlns:ds="http://schemas.openxmlformats.org/officeDocument/2006/customXml" ds:itemID="{DB0B6ABE-3C96-4C58-920A-C32C09BBE235}">
+<ds:datastoreItem xmlns:ds="http://schemas.openxmlformats.org/officeDocument/2006/customXml" ds:itemID="{89D923AA-E689-4BE8-B1B3-9563591AD4EB}">
   <ds:schemaRefs>
     <ds:schemaRef ds:uri="http://schemas.openxmlformats.org/officeDocument/2006/bibliography"/>
   </ds:schemaRefs>

</xml_diff>